<commit_message>
add rebase --soft explanation
</commit_message>
<xml_diff>
--- a/Git.docx
+++ b/Git.docx
@@ -60,39 +60,49 @@
           <w:rFonts w:ascii="Monaco" w:hAnsi="Monaco" w:cs="Courier"/>
           <w:color w:val="434343"/>
         </w:rPr>
-        <w:t>$ git reset --hard HEAD</w:t>
-      </w:r>
-    </w:p>
-    <w:p>
-      <w:pPr>
-        <w:ind w:left="240"/>
+        <w:t xml:space="preserve">$ </w:t>
+      </w:r>
+      <w:proofErr w:type="spellStart"/>
+      <w:r>
         <w:rPr>
           <w:rFonts w:ascii="Monaco" w:hAnsi="Monaco" w:cs="Courier"/>
           <w:color w:val="434343"/>
         </w:rPr>
-      </w:pPr>
+        <w:t>git</w:t>
+      </w:r>
+      <w:proofErr w:type="spellEnd"/>
       <w:r>
         <w:rPr>
           <w:rFonts w:ascii="Monaco" w:hAnsi="Monaco" w:cs="Courier"/>
           <w:color w:val="434343"/>
         </w:rPr>
-        <w:t>------------------------------</w:t>
-      </w:r>
-    </w:p>
-    <w:p>
-      <w:pPr>
-        <w:ind w:left="240"/>
-        <w:rPr>
-          <w:rFonts w:ascii="Monaco" w:hAnsi="Monaco" w:cs="Courier"/>
-          <w:color w:val="434343"/>
-        </w:rPr>
-      </w:pPr>
-      <w:r>
-        <w:rPr>
-          <w:rFonts w:ascii="Monaco" w:hAnsi="Monaco" w:cs="Courier"/>
-          <w:color w:val="434343"/>
-        </w:rPr>
-        <w:t xml:space="preserve">$ git log </w:t>
+        <w:t xml:space="preserve"> reset --hard HEAD </w:t>
+      </w:r>
+    </w:p>
+    <w:p>
+      <w:pPr>
+        <w:ind w:firstLine="240"/>
+        <w:rPr>
+          <w:rFonts w:ascii="メイリオ" w:eastAsia="メイリオ" w:hAnsi="メイリオ" w:hint="eastAsia"/>
+          <w:b/>
+          <w:color w:val="008000"/>
+        </w:rPr>
+      </w:pPr>
+      <w:r>
+        <w:rPr>
+          <w:rFonts w:ascii="メイリオ" w:eastAsia="メイリオ" w:hAnsi="メイリオ"/>
+          <w:b/>
+          <w:color w:val="008000"/>
+        </w:rPr>
+        <w:t>commitからは削除するけどファイルそのも</w:t>
+      </w:r>
+      <w:r>
+        <w:rPr>
+          <w:rFonts w:ascii="メイリオ" w:eastAsia="メイリオ" w:hAnsi="メイリオ" w:hint="eastAsia"/>
+          <w:b/>
+          <w:color w:val="008000"/>
+        </w:rPr>
+        <w:t>のは残す</w:t>
       </w:r>
     </w:p>
     <w:p>
@@ -109,11 +119,96 @@
         </w:rPr>
         <w:t xml:space="preserve">$ </w:t>
       </w:r>
+      <w:proofErr w:type="spellStart"/>
       <w:r>
         <w:rPr>
           <w:rFonts w:ascii="Monaco" w:eastAsia="Osaka−等幅" w:hAnsi="Monaco" w:cs="Osaka−等幅"/>
         </w:rPr>
-        <w:t xml:space="preserve">git reset --hard </w:t>
+        <w:t>git</w:t>
+      </w:r>
+      <w:proofErr w:type="spellEnd"/>
+      <w:r>
+        <w:rPr>
+          <w:rFonts w:ascii="Monaco" w:eastAsia="Osaka−等幅" w:hAnsi="Monaco" w:cs="Osaka−等幅"/>
+        </w:rPr>
+        <w:t xml:space="preserve"> reset --soft</w:t>
+      </w:r>
+      <w:r>
+        <w:rPr>
+          <w:rFonts w:ascii="Monaco" w:eastAsia="Osaka−等幅" w:hAnsi="Monaco" w:cs="Osaka−等幅"/>
+        </w:rPr>
+        <w:t xml:space="preserve"> </w:t>
+      </w:r>
+      <w:r>
+        <w:rPr>
+          <w:rFonts w:ascii="Monaco" w:eastAsia="Osaka−等幅" w:hAnsi="Monaco" w:cs="Osaka−等幅"/>
+        </w:rPr>
+        <w:t>ハッシュ値</w:t>
+      </w:r>
+    </w:p>
+    <w:p>
+      <w:pPr>
+        <w:ind w:firstLine="240"/>
+        <w:rPr>
+          <w:rFonts w:ascii="メイリオ" w:eastAsia="メイリオ" w:hAnsi="メイリオ"/>
+          <w:b/>
+          <w:color w:val="008000"/>
+        </w:rPr>
+      </w:pPr>
+      <w:bookmarkStart w:id="0" w:name="_GoBack"/>
+      <w:bookmarkEnd w:id="0"/>
+      <w:r>
+        <w:rPr>
+          <w:rFonts w:ascii="メイリオ" w:eastAsia="メイリオ" w:hAnsi="メイリオ" w:hint="eastAsia"/>
+          <w:b/>
+          <w:color w:val="008000"/>
+        </w:rPr>
+        <w:t>前回の</w:t>
+      </w:r>
+      <w:r>
+        <w:rPr>
+          <w:rFonts w:ascii="メイリオ" w:eastAsia="メイリオ" w:hAnsi="メイリオ"/>
+          <w:b/>
+          <w:color w:val="008000"/>
+        </w:rPr>
+        <w:t>commit</w:t>
+      </w:r>
+      <w:r>
+        <w:rPr>
+          <w:rFonts w:ascii="メイリオ" w:eastAsia="メイリオ" w:hAnsi="メイリオ" w:hint="eastAsia"/>
+          <w:b/>
+          <w:color w:val="008000"/>
+        </w:rPr>
+        <w:t>時に戻る</w:t>
+      </w:r>
+    </w:p>
+    <w:p>
+      <w:pPr>
+        <w:ind w:left="240"/>
+        <w:rPr>
+          <w:rFonts w:ascii="Monaco" w:eastAsia="Osaka−等幅" w:hAnsi="Monaco" w:cs="Osaka−等幅"/>
+        </w:rPr>
+      </w:pPr>
+      <w:r>
+        <w:rPr>
+          <w:rFonts w:ascii="Monaco" w:eastAsia="Osaka−等幅" w:hAnsi="Monaco" w:cs="Osaka−等幅"/>
+          <w:color w:val="536387"/>
+        </w:rPr>
+        <w:t xml:space="preserve">$ </w:t>
+      </w:r>
+      <w:proofErr w:type="spellStart"/>
+      <w:r>
+        <w:rPr>
+          <w:rFonts w:ascii="Monaco" w:eastAsia="Osaka−等幅" w:hAnsi="Monaco" w:cs="Osaka−等幅"/>
+        </w:rPr>
+        <w:t>git</w:t>
+      </w:r>
+      <w:proofErr w:type="spellEnd"/>
+      <w:r>
+        <w:rPr>
+          <w:rFonts w:ascii="Monaco" w:eastAsia="Osaka−等幅" w:hAnsi="Monaco" w:cs="Osaka−等幅"/>
+        </w:rPr>
+        <w:t xml:space="preserve"> reset --hard </w:t>
       </w:r>
       <w:r>
         <w:rPr>
@@ -188,7 +283,23 @@
           <w:rFonts w:ascii="Monaco" w:hAnsi="Monaco" w:cs="Courier"/>
           <w:color w:val="434343"/>
         </w:rPr>
-        <w:t>$ git commit --amend</w:t>
+        <w:t xml:space="preserve">$ </w:t>
+      </w:r>
+      <w:proofErr w:type="spellStart"/>
+      <w:r>
+        <w:rPr>
+          <w:rFonts w:ascii="Monaco" w:hAnsi="Monaco" w:cs="Courier"/>
+          <w:color w:val="434343"/>
+        </w:rPr>
+        <w:t>git</w:t>
+      </w:r>
+      <w:proofErr w:type="spellEnd"/>
+      <w:r>
+        <w:rPr>
+          <w:rFonts w:ascii="Monaco" w:hAnsi="Monaco" w:cs="Courier"/>
+          <w:color w:val="434343"/>
+        </w:rPr>
+        <w:t xml:space="preserve"> commit --amend</w:t>
       </w:r>
     </w:p>
     <w:p>
@@ -257,23 +368,71 @@
           <w:rFonts w:ascii="Monaco" w:hAnsi="Monaco" w:cs="Courier"/>
           <w:color w:val="434343"/>
         </w:rPr>
-        <w:t>$ git rebase -i &lt;commit&gt;</w:t>
-      </w:r>
-    </w:p>
-    <w:p>
-      <w:pPr>
-        <w:ind w:left="240"/>
+        <w:t xml:space="preserve">$ </w:t>
+      </w:r>
+      <w:proofErr w:type="spellStart"/>
+      <w:r>
         <w:rPr>
           <w:rFonts w:ascii="Monaco" w:hAnsi="Monaco" w:cs="Courier"/>
           <w:color w:val="434343"/>
         </w:rPr>
-      </w:pPr>
+        <w:t>git</w:t>
+      </w:r>
+      <w:proofErr w:type="spellEnd"/>
       <w:r>
         <w:rPr>
           <w:rFonts w:ascii="Monaco" w:hAnsi="Monaco" w:cs="Courier"/>
           <w:color w:val="434343"/>
         </w:rPr>
-        <w:t xml:space="preserve">$ git commit --amend </w:t>
+        <w:t xml:space="preserve"> rebase -</w:t>
+      </w:r>
+      <w:proofErr w:type="spellStart"/>
+      <w:r>
+        <w:rPr>
+          <w:rFonts w:ascii="Monaco" w:hAnsi="Monaco" w:cs="Courier"/>
+          <w:color w:val="434343"/>
+        </w:rPr>
+        <w:t>i</w:t>
+      </w:r>
+      <w:proofErr w:type="spellEnd"/>
+      <w:r>
+        <w:rPr>
+          <w:rFonts w:ascii="Monaco" w:hAnsi="Monaco" w:cs="Courier"/>
+          <w:color w:val="434343"/>
+        </w:rPr>
+        <w:t xml:space="preserve"> &lt;commit&gt;</w:t>
+      </w:r>
+    </w:p>
+    <w:p>
+      <w:pPr>
+        <w:ind w:left="240"/>
+        <w:rPr>
+          <w:rFonts w:ascii="Monaco" w:hAnsi="Monaco" w:cs="Courier"/>
+          <w:color w:val="434343"/>
+        </w:rPr>
+      </w:pPr>
+      <w:r>
+        <w:rPr>
+          <w:rFonts w:ascii="Monaco" w:hAnsi="Monaco" w:cs="Courier"/>
+          <w:color w:val="434343"/>
+        </w:rPr>
+        <w:t xml:space="preserve">$ </w:t>
+      </w:r>
+      <w:proofErr w:type="spellStart"/>
+      <w:r>
+        <w:rPr>
+          <w:rFonts w:ascii="Monaco" w:hAnsi="Monaco" w:cs="Courier"/>
+          <w:color w:val="434343"/>
+        </w:rPr>
+        <w:t>git</w:t>
+      </w:r>
+      <w:proofErr w:type="spellEnd"/>
+      <w:r>
+        <w:rPr>
+          <w:rFonts w:ascii="Monaco" w:hAnsi="Monaco" w:cs="Courier"/>
+          <w:color w:val="434343"/>
+        </w:rPr>
+        <w:t xml:space="preserve"> commit --amend </w:t>
       </w:r>
     </w:p>
     <w:p>
@@ -290,11 +449,19 @@
         </w:rPr>
         <w:t xml:space="preserve">$ </w:t>
       </w:r>
+      <w:proofErr w:type="spellStart"/>
       <w:r>
         <w:rPr>
           <w:rFonts w:ascii="Monaco" w:eastAsia="Osaka−等幅" w:hAnsi="Monaco" w:cs="Osaka−等幅"/>
         </w:rPr>
-        <w:t>git rebase --continue</w:t>
+        <w:t>git</w:t>
+      </w:r>
+      <w:proofErr w:type="spellEnd"/>
+      <w:r>
+        <w:rPr>
+          <w:rFonts w:ascii="Monaco" w:eastAsia="Osaka−等幅" w:hAnsi="Monaco" w:cs="Osaka−等幅"/>
+        </w:rPr>
+        <w:t xml:space="preserve"> rebase --continue</w:t>
       </w:r>
     </w:p>
     <w:p>
@@ -355,7 +522,23 @@
           <w:rFonts w:ascii="Monaco" w:hAnsi="Monaco" w:cs="Courier"/>
           <w:color w:val="434343"/>
         </w:rPr>
-        <w:t>$ git rebase --abort</w:t>
+        <w:t xml:space="preserve">$ </w:t>
+      </w:r>
+      <w:proofErr w:type="spellStart"/>
+      <w:r>
+        <w:rPr>
+          <w:rFonts w:ascii="Monaco" w:hAnsi="Monaco" w:cs="Courier"/>
+          <w:color w:val="434343"/>
+        </w:rPr>
+        <w:t>git</w:t>
+      </w:r>
+      <w:proofErr w:type="spellEnd"/>
+      <w:r>
+        <w:rPr>
+          <w:rFonts w:ascii="Monaco" w:hAnsi="Monaco" w:cs="Courier"/>
+          <w:color w:val="434343"/>
+        </w:rPr>
+        <w:t xml:space="preserve"> rebase --abort</w:t>
       </w:r>
     </w:p>
     <w:p>
@@ -413,12 +596,21 @@
         </w:rPr>
         <w:t xml:space="preserve">$ </w:t>
       </w:r>
-      <w:r>
-        <w:rPr>
-          <w:rFonts w:ascii="Monaco" w:hAnsi="Monaco" w:cs="Courier"/>
-          <w:color w:val="262626"/>
-        </w:rPr>
-        <w:t xml:space="preserve">git reset --hard HEAD^^ </w:t>
+      <w:proofErr w:type="spellStart"/>
+      <w:r>
+        <w:rPr>
+          <w:rFonts w:ascii="Monaco" w:hAnsi="Monaco" w:cs="Courier"/>
+          <w:color w:val="262626"/>
+        </w:rPr>
+        <w:t>git</w:t>
+      </w:r>
+      <w:proofErr w:type="spellEnd"/>
+      <w:r>
+        <w:rPr>
+          <w:rFonts w:ascii="Monaco" w:hAnsi="Monaco" w:cs="Courier"/>
+          <w:color w:val="262626"/>
+        </w:rPr>
+        <w:t xml:space="preserve"> reset --hard HEAD^^ </w:t>
       </w:r>
       <w:r>
         <w:rPr>
@@ -465,13 +657,31 @@
         </w:rPr>
         <w:t xml:space="preserve">$ </w:t>
       </w:r>
-      <w:r>
-        <w:rPr>
-          <w:rFonts w:ascii="Monaco" w:hAnsi="Monaco" w:cs="Courier"/>
-          <w:color w:val="262626"/>
-        </w:rPr>
-        <w:t>git reflog</w:t>
-      </w:r>
+      <w:proofErr w:type="spellStart"/>
+      <w:r>
+        <w:rPr>
+          <w:rFonts w:ascii="Monaco" w:hAnsi="Monaco" w:cs="Courier"/>
+          <w:color w:val="262626"/>
+        </w:rPr>
+        <w:t>git</w:t>
+      </w:r>
+      <w:proofErr w:type="spellEnd"/>
+      <w:r>
+        <w:rPr>
+          <w:rFonts w:ascii="Monaco" w:hAnsi="Monaco" w:cs="Courier"/>
+          <w:color w:val="262626"/>
+        </w:rPr>
+        <w:t xml:space="preserve"> </w:t>
+      </w:r>
+      <w:proofErr w:type="spellStart"/>
+      <w:r>
+        <w:rPr>
+          <w:rFonts w:ascii="Monaco" w:hAnsi="Monaco" w:cs="Courier"/>
+          <w:color w:val="262626"/>
+        </w:rPr>
+        <w:t>reflog</w:t>
+      </w:r>
+      <w:proofErr w:type="spellEnd"/>
     </w:p>
     <w:p>
       <w:pPr>
@@ -691,12 +901,21 @@
         </w:rPr>
         <w:t xml:space="preserve">$ </w:t>
       </w:r>
-      <w:r>
-        <w:rPr>
-          <w:rFonts w:ascii="Monaco" w:hAnsi="Monaco" w:cs="Courier"/>
-          <w:color w:val="262626"/>
-        </w:rPr>
-        <w:t>git reset --hard HEAD@</w:t>
+      <w:proofErr w:type="spellStart"/>
+      <w:r>
+        <w:rPr>
+          <w:rFonts w:ascii="Monaco" w:hAnsi="Monaco" w:cs="Courier"/>
+          <w:color w:val="262626"/>
+        </w:rPr>
+        <w:t>git</w:t>
+      </w:r>
+      <w:proofErr w:type="spellEnd"/>
+      <w:r>
+        <w:rPr>
+          <w:rFonts w:ascii="Monaco" w:hAnsi="Monaco" w:cs="Courier"/>
+          <w:color w:val="262626"/>
+        </w:rPr>
+        <w:t xml:space="preserve"> reset --hard HEAD@</w:t>
       </w:r>
       <w:r>
         <w:rPr>
@@ -791,12 +1010,21 @@
         </w:rPr>
         <w:t xml:space="preserve">$ </w:t>
       </w:r>
-      <w:r>
-        <w:rPr>
-          <w:rFonts w:ascii="Monaco" w:hAnsi="Monaco" w:cs="Courier"/>
-          <w:color w:val="262626"/>
-        </w:rPr>
-        <w:t>git commit –amend –m “</w:t>
+      <w:proofErr w:type="spellStart"/>
+      <w:r>
+        <w:rPr>
+          <w:rFonts w:ascii="Monaco" w:hAnsi="Monaco" w:cs="Courier"/>
+          <w:color w:val="262626"/>
+        </w:rPr>
+        <w:t>git</w:t>
+      </w:r>
+      <w:proofErr w:type="spellEnd"/>
+      <w:r>
+        <w:rPr>
+          <w:rFonts w:ascii="Monaco" w:hAnsi="Monaco" w:cs="Courier"/>
+          <w:color w:val="262626"/>
+        </w:rPr>
+        <w:t xml:space="preserve"> commit –amend –m “</w:t>
       </w:r>
       <w:r>
         <w:rPr>
@@ -850,7 +1078,678 @@
         <w:rPr>
           <w:rFonts w:ascii="Migu 1M Bold" w:hAnsi="Migu 1M Bold" w:cs="Migu 1M Bold"/>
         </w:rPr>
+        <w:t>◯</w:t>
+      </w:r>
+      <w:r>
+        <w:t xml:space="preserve">　</w:t>
+      </w:r>
+      <w:r>
+        <w:rPr>
+          <w:rFonts w:ascii="メイリオ" w:eastAsia="メイリオ" w:hAnsi="メイリオ"/>
+          <w:b/>
+          <w:color w:val="008000"/>
+          <w:sz w:val="28"/>
+        </w:rPr>
+        <w:t>commitファイルを削除(一部)</w:t>
+      </w:r>
+    </w:p>
+    <w:p>
+      <w:pPr>
+        <w:widowControl/>
+        <w:ind w:left="240"/>
+        <w:jc w:val="left"/>
+        <w:rPr>
+          <w:rFonts w:ascii="Monaco" w:hAnsi="Monaco" w:cs="Courier"/>
+          <w:color w:val="262626"/>
+        </w:rPr>
+      </w:pPr>
+      <w:r>
+        <w:rPr>
+          <w:rFonts w:ascii="Monaco" w:hAnsi="Monaco" w:cs="Courier"/>
+          <w:color w:val="130869"/>
+        </w:rPr>
+        <w:t xml:space="preserve">$ </w:t>
+      </w:r>
+      <w:proofErr w:type="spellStart"/>
+      <w:r>
+        <w:rPr>
+          <w:rFonts w:ascii="Monaco" w:hAnsi="Monaco" w:cs="Courier"/>
+          <w:color w:val="262626"/>
+        </w:rPr>
+        <w:t>git</w:t>
+      </w:r>
+      <w:proofErr w:type="spellEnd"/>
+      <w:r>
+        <w:rPr>
+          <w:rFonts w:ascii="Monaco" w:hAnsi="Monaco" w:cs="Courier"/>
+          <w:color w:val="262626"/>
+        </w:rPr>
+        <w:t xml:space="preserve"> </w:t>
+      </w:r>
+      <w:proofErr w:type="spellStart"/>
+      <w:r>
+        <w:rPr>
+          <w:rFonts w:ascii="Monaco" w:hAnsi="Monaco" w:cs="Courier"/>
+          <w:color w:val="262626"/>
+        </w:rPr>
+        <w:t>rm</w:t>
+      </w:r>
+      <w:proofErr w:type="spellEnd"/>
+      <w:r>
+        <w:rPr>
+          <w:rFonts w:ascii="Monaco" w:hAnsi="Monaco" w:cs="Courier"/>
+          <w:color w:val="262626"/>
+        </w:rPr>
+        <w:t xml:space="preserve"> [file name]</w:t>
+      </w:r>
+    </w:p>
+    <w:p>
+      <w:pPr>
+        <w:ind w:firstLine="240"/>
+        <w:rPr>
+          <w:rFonts w:ascii="メイリオ" w:eastAsia="メイリオ" w:hAnsi="メイリオ"/>
+          <w:b/>
+          <w:color w:val="008000"/>
+          <w:sz w:val="28"/>
+        </w:rPr>
+      </w:pPr>
+      <w:r>
+        <w:rPr>
+          <w:rFonts w:ascii="メイリオ" w:eastAsia="メイリオ" w:hAnsi="メイリオ"/>
+          <w:b/>
+          <w:color w:val="008000"/>
+          <w:sz w:val="28"/>
+        </w:rPr>
+        <w:t>commitからは削除するけどファイルそのものは残す</w:t>
+      </w:r>
+    </w:p>
+    <w:p>
+      <w:pPr>
+        <w:widowControl/>
+        <w:ind w:left="240"/>
+        <w:jc w:val="left"/>
+        <w:rPr>
+          <w:rFonts w:ascii="Monaco" w:hAnsi="Monaco" w:cs="Courier"/>
+          <w:color w:val="262626"/>
+        </w:rPr>
+      </w:pPr>
+      <w:r>
+        <w:rPr>
+          <w:rFonts w:ascii="Monaco" w:hAnsi="Monaco" w:cs="Courier"/>
+          <w:color w:val="130869"/>
+        </w:rPr>
+        <w:t xml:space="preserve">$ </w:t>
+      </w:r>
+      <w:proofErr w:type="spellStart"/>
+      <w:r>
+        <w:rPr>
+          <w:rFonts w:ascii="Monaco" w:hAnsi="Monaco" w:cs="Courier"/>
+          <w:color w:val="262626"/>
+        </w:rPr>
+        <w:t>git</w:t>
+      </w:r>
+      <w:proofErr w:type="spellEnd"/>
+      <w:r>
+        <w:rPr>
+          <w:rFonts w:ascii="Monaco" w:hAnsi="Monaco" w:cs="Courier"/>
+          <w:color w:val="262626"/>
+        </w:rPr>
+        <w:t xml:space="preserve"> </w:t>
+      </w:r>
+      <w:proofErr w:type="spellStart"/>
+      <w:r>
+        <w:rPr>
+          <w:rFonts w:ascii="Monaco" w:hAnsi="Monaco" w:cs="Courier"/>
+          <w:color w:val="262626"/>
+        </w:rPr>
+        <w:t>rm</w:t>
+      </w:r>
+      <w:proofErr w:type="spellEnd"/>
+      <w:r>
+        <w:rPr>
+          <w:rFonts w:ascii="Monaco" w:hAnsi="Monaco" w:cs="Courier"/>
+          <w:color w:val="262626"/>
+        </w:rPr>
+        <w:t xml:space="preserve"> --cached [file name]</w:t>
+      </w:r>
+    </w:p>
+    <w:p>
+      <w:pPr>
+        <w:rPr>
+          <w:rFonts w:ascii="Monaco" w:hAnsi="Monaco" w:cs="Courier"/>
+          <w:color w:val="262626"/>
+        </w:rPr>
+      </w:pPr>
+    </w:p>
+    <w:p>
+      <w:pPr>
+        <w:rPr>
+          <w:rFonts w:ascii="メイリオ" w:eastAsia="メイリオ" w:hAnsi="メイリオ"/>
+          <w:b/>
+          <w:color w:val="008000"/>
+          <w:sz w:val="28"/>
+        </w:rPr>
+      </w:pPr>
+      <w:r>
+        <w:rPr>
+          <w:rFonts w:ascii="Migu 1M Bold" w:hAnsi="Migu 1M Bold" w:cs="Migu 1M Bold"/>
+        </w:rPr>
+        <w:t>◯</w:t>
+      </w:r>
+      <w:r>
+        <w:t xml:space="preserve">　</w:t>
+      </w:r>
+      <w:r>
+        <w:rPr>
+          <w:rFonts w:ascii="メイリオ" w:eastAsia="メイリオ" w:hAnsi="メイリオ" w:hint="eastAsia"/>
+          <w:b/>
+          <w:color w:val="008000"/>
+          <w:sz w:val="28"/>
+        </w:rPr>
+        <w:t>最初</w:t>
+      </w:r>
+      <w:r>
+        <w:rPr>
+          <w:rFonts w:ascii="メイリオ" w:eastAsia="メイリオ" w:hAnsi="メイリオ"/>
+          <w:b/>
+          <w:color w:val="008000"/>
+          <w:sz w:val="28"/>
+        </w:rPr>
+        <w:t>のcommit</w:t>
+      </w:r>
+      <w:r>
+        <w:rPr>
+          <w:rFonts w:ascii="メイリオ" w:eastAsia="メイリオ" w:hAnsi="メイリオ" w:hint="eastAsia"/>
+          <w:b/>
+          <w:color w:val="008000"/>
+          <w:sz w:val="28"/>
+        </w:rPr>
+        <w:t>まで</w:t>
+      </w:r>
+      <w:r>
+        <w:rPr>
+          <w:rFonts w:ascii="メイリオ" w:eastAsia="メイリオ" w:hAnsi="メイリオ"/>
+          <w:b/>
+          <w:color w:val="008000"/>
+          <w:sz w:val="28"/>
+        </w:rPr>
+        <w:t xml:space="preserve">rebase </w:t>
+      </w:r>
+    </w:p>
+    <w:p>
+      <w:pPr>
+        <w:widowControl/>
+        <w:ind w:left="240"/>
+        <w:jc w:val="left"/>
+        <w:rPr>
+          <w:rFonts w:ascii="Monaco" w:hAnsi="Monaco" w:cs="Courier"/>
+          <w:color w:val="262626"/>
+        </w:rPr>
+      </w:pPr>
+      <w:r>
+        <w:rPr>
+          <w:rFonts w:ascii="Monaco" w:hAnsi="Monaco" w:cs="Courier"/>
+          <w:color w:val="130869"/>
+        </w:rPr>
+        <w:t xml:space="preserve">$ </w:t>
+      </w:r>
+      <w:proofErr w:type="spellStart"/>
+      <w:r>
+        <w:rPr>
+          <w:rFonts w:ascii="Monaco" w:hAnsi="Monaco" w:cs="Courier"/>
+          <w:color w:val="262626"/>
+        </w:rPr>
+        <w:t>git</w:t>
+      </w:r>
+      <w:proofErr w:type="spellEnd"/>
+      <w:r>
+        <w:rPr>
+          <w:rFonts w:ascii="Monaco" w:hAnsi="Monaco" w:cs="Courier"/>
+          <w:color w:val="262626"/>
+        </w:rPr>
+        <w:t xml:space="preserve"> rebase –</w:t>
+      </w:r>
+      <w:proofErr w:type="spellStart"/>
+      <w:r>
+        <w:rPr>
+          <w:rFonts w:ascii="Monaco" w:hAnsi="Monaco" w:cs="Courier"/>
+          <w:color w:val="262626"/>
+        </w:rPr>
+        <w:t>i</w:t>
+      </w:r>
+      <w:proofErr w:type="spellEnd"/>
+      <w:r>
+        <w:rPr>
+          <w:rFonts w:ascii="Monaco" w:hAnsi="Monaco" w:cs="Courier"/>
+          <w:color w:val="262626"/>
+        </w:rPr>
+        <w:t xml:space="preserve"> --root</w:t>
+      </w:r>
+    </w:p>
+    <w:p>
+      <w:pPr>
+        <w:rPr>
+          <w:rFonts w:ascii="Monaco" w:hAnsi="Monaco" w:cs="Courier"/>
+          <w:color w:val="262626"/>
+        </w:rPr>
+      </w:pPr>
+    </w:p>
+    <w:p/>
+    <w:p>
+      <w:pPr>
+        <w:rPr>
+          <w:rFonts w:ascii="メイリオ" w:eastAsia="メイリオ" w:hAnsi="メイリオ" w:cs="Helvetica Neue"/>
+          <w:b/>
+          <w:bCs/>
+          <w:color w:val="008000"/>
+          <w:sz w:val="28"/>
+          <w:szCs w:val="40"/>
+        </w:rPr>
+      </w:pPr>
+      <w:r>
+        <w:rPr>
+          <w:rFonts w:ascii="Migu 1M Bold" w:hAnsi="Migu 1M Bold" w:cs="Migu 1M Bold"/>
+        </w:rPr>
+        <w:t>◯</w:t>
+      </w:r>
+      <w:r>
+        <w:t xml:space="preserve">　</w:t>
+      </w:r>
+      <w:r>
+        <w:rPr>
+          <w:rFonts w:ascii="メイリオ" w:eastAsia="メイリオ" w:hAnsi="メイリオ" w:cs="Helvetica Neue"/>
+          <w:b/>
+          <w:bCs/>
+          <w:color w:val="008000"/>
+          <w:sz w:val="28"/>
+          <w:szCs w:val="40"/>
+        </w:rPr>
+        <w:t>現在のワークツリーを一時的に保存する</w:t>
+      </w:r>
+    </w:p>
+    <w:p>
+      <w:pPr>
+        <w:ind w:left="240"/>
+        <w:rPr>
+          <w:rFonts w:ascii="Monaco" w:hAnsi="Monaco" w:cs="Monaco"/>
+        </w:rPr>
+      </w:pPr>
+      <w:r>
+        <w:rPr>
+          <w:rFonts w:ascii="Monaco" w:hAnsi="Monaco"/>
+        </w:rPr>
+        <w:t xml:space="preserve">$ </w:t>
+      </w:r>
+      <w:proofErr w:type="spellStart"/>
+      <w:r>
+        <w:rPr>
+          <w:rFonts w:ascii="Monaco" w:hAnsi="Monaco" w:cs="Monaco"/>
+        </w:rPr>
+        <w:t>git</w:t>
+      </w:r>
+      <w:proofErr w:type="spellEnd"/>
+      <w:r>
+        <w:rPr>
+          <w:rFonts w:ascii="Monaco" w:hAnsi="Monaco" w:cs="Monaco"/>
+        </w:rPr>
+        <w:t xml:space="preserve"> stash (save)</w:t>
+      </w:r>
+    </w:p>
+    <w:p>
+      <w:pPr>
+        <w:ind w:left="240"/>
+        <w:rPr>
+          <w:rFonts w:ascii="Monaco" w:hAnsi="Monaco" w:cs="Monaco"/>
+        </w:rPr>
+      </w:pPr>
+      <w:r>
+        <w:rPr>
+          <w:rFonts w:ascii="Monaco" w:hAnsi="Monaco"/>
+        </w:rPr>
+        <w:t xml:space="preserve">$ </w:t>
+      </w:r>
+      <w:proofErr w:type="spellStart"/>
+      <w:r>
+        <w:rPr>
+          <w:rFonts w:ascii="Monaco" w:hAnsi="Monaco" w:cs="Monaco"/>
+        </w:rPr>
+        <w:t>git</w:t>
+      </w:r>
+      <w:proofErr w:type="spellEnd"/>
+      <w:r>
+        <w:rPr>
+          <w:rFonts w:ascii="Monaco" w:hAnsi="Monaco" w:cs="Monaco"/>
+        </w:rPr>
+        <w:t xml:space="preserve"> stash save "message"   &lt;- message</w:t>
+      </w:r>
+      <w:r>
+        <w:rPr>
+          <w:rFonts w:ascii="Monaco" w:hAnsi="Monaco" w:cs="Monaco"/>
+        </w:rPr>
+        <w:t>付き</w:t>
+      </w:r>
+    </w:p>
+    <w:p/>
+    <w:p>
+      <w:pPr>
+        <w:rPr>
+          <w:rFonts w:ascii="メイリオ" w:eastAsia="メイリオ" w:hAnsi="メイリオ" w:cs="Helvetica Neue"/>
+          <w:b/>
+          <w:bCs/>
+          <w:color w:val="008000"/>
+          <w:sz w:val="28"/>
+          <w:szCs w:val="28"/>
+        </w:rPr>
+      </w:pPr>
+      <w:r>
+        <w:rPr>
+          <w:rFonts w:ascii="Migu 1M Bold" w:hAnsi="Migu 1M Bold" w:cs="Migu 1M Bold"/>
+        </w:rPr>
+        <w:t>◯</w:t>
+      </w:r>
+      <w:r>
+        <w:t xml:space="preserve">　</w:t>
+      </w:r>
+      <w:r>
+        <w:rPr>
+          <w:rFonts w:ascii="メイリオ" w:eastAsia="メイリオ" w:hAnsi="メイリオ" w:cs="Helvetica Neue"/>
+          <w:b/>
+          <w:bCs/>
+          <w:color w:val="008000"/>
+          <w:sz w:val="28"/>
+          <w:szCs w:val="28"/>
+        </w:rPr>
+        <w:t>stash に保存されている状態の一覧を見る</w:t>
+      </w:r>
+    </w:p>
+    <w:p>
+      <w:pPr>
+        <w:rPr>
+          <w:rFonts w:ascii="Monaco" w:eastAsia="メイリオ" w:hAnsi="Monaco"/>
+        </w:rPr>
+      </w:pPr>
+      <w:r>
+        <w:rPr>
+          <w:rFonts w:ascii="Monaco" w:eastAsia="メイリオ" w:hAnsi="Monaco"/>
+        </w:rPr>
+        <w:t xml:space="preserve">  $ </w:t>
+      </w:r>
+      <w:proofErr w:type="spellStart"/>
+      <w:r>
+        <w:rPr>
+          <w:rFonts w:ascii="Monaco" w:eastAsia="メイリオ" w:hAnsi="Monaco"/>
+        </w:rPr>
+        <w:t>git</w:t>
+      </w:r>
+      <w:proofErr w:type="spellEnd"/>
+      <w:r>
+        <w:rPr>
+          <w:rFonts w:ascii="Monaco" w:eastAsia="メイリオ" w:hAnsi="Monaco"/>
+        </w:rPr>
+        <w:t xml:space="preserve"> stash list</w:t>
+      </w:r>
+    </w:p>
+    <w:p/>
+    <w:p>
+      <w:pPr>
+        <w:rPr>
+          <w:rFonts w:ascii="メイリオ" w:eastAsia="メイリオ" w:hAnsi="メイリオ" w:cs="Helvetica Neue"/>
+          <w:b/>
+          <w:bCs/>
+          <w:color w:val="008000"/>
+          <w:sz w:val="28"/>
+          <w:szCs w:val="28"/>
+        </w:rPr>
+      </w:pPr>
+      <w:r>
+        <w:rPr>
+          <w:rFonts w:ascii="Migu 1M Bold" w:hAnsi="Migu 1M Bold" w:cs="Migu 1M Bold"/>
+        </w:rPr>
+        <w:t>◯</w:t>
+      </w:r>
+      <w:r>
+        <w:t xml:space="preserve">　</w:t>
+      </w:r>
+      <w:r>
+        <w:rPr>
+          <w:rFonts w:ascii="メイリオ" w:eastAsia="メイリオ" w:hAnsi="メイリオ" w:cs="Helvetica Neue"/>
+          <w:b/>
+          <w:bCs/>
+          <w:color w:val="008000"/>
+          <w:sz w:val="28"/>
+          <w:szCs w:val="28"/>
+        </w:rPr>
+        <w:t>stash に保存されている状態に戻し、stash から削除する</w:t>
+      </w:r>
+    </w:p>
+    <w:p>
+      <w:pPr>
+        <w:widowControl/>
+        <w:ind w:left="240"/>
+        <w:jc w:val="left"/>
+        <w:rPr>
+          <w:rFonts w:ascii="Monaco" w:hAnsi="Monaco" w:cs="Monaco"/>
+        </w:rPr>
+      </w:pPr>
+      <w:r>
+        <w:rPr>
+          <w:rFonts w:ascii="Monaco" w:hAnsi="Monaco" w:cs="Monaco"/>
+        </w:rPr>
+        <w:t xml:space="preserve">$ </w:t>
+      </w:r>
+      <w:proofErr w:type="spellStart"/>
+      <w:r>
+        <w:rPr>
+          <w:rFonts w:ascii="Monaco" w:hAnsi="Monaco" w:cs="Monaco"/>
+        </w:rPr>
+        <w:t>git</w:t>
+      </w:r>
+      <w:proofErr w:type="spellEnd"/>
+      <w:r>
+        <w:rPr>
+          <w:rFonts w:ascii="Monaco" w:hAnsi="Monaco" w:cs="Monaco"/>
+        </w:rPr>
+        <w:t xml:space="preserve"> stash pop</w:t>
+      </w:r>
+    </w:p>
+    <w:p>
+      <w:pPr>
+        <w:ind w:left="240"/>
+        <w:rPr>
+          <w:rFonts w:ascii="Monaco" w:hAnsi="Monaco" w:cs="Monaco"/>
+        </w:rPr>
+      </w:pPr>
+      <w:r>
+        <w:rPr>
+          <w:rFonts w:ascii="Monaco" w:hAnsi="Monaco" w:cs="Monaco"/>
+        </w:rPr>
+        <w:t xml:space="preserve">$ </w:t>
+      </w:r>
+      <w:proofErr w:type="spellStart"/>
+      <w:r>
+        <w:rPr>
+          <w:rFonts w:ascii="Monaco" w:hAnsi="Monaco" w:cs="Monaco"/>
+        </w:rPr>
+        <w:t>git</w:t>
+      </w:r>
+      <w:proofErr w:type="spellEnd"/>
+      <w:r>
+        <w:rPr>
+          <w:rFonts w:ascii="Monaco" w:hAnsi="Monaco" w:cs="Monaco"/>
+        </w:rPr>
+        <w:t xml:space="preserve"> stash pop stash@{1}</w:t>
+      </w:r>
+    </w:p>
+    <w:p/>
+    <w:p>
+      <w:pPr>
+        <w:rPr>
+          <w:rFonts w:ascii="メイリオ" w:eastAsia="メイリオ" w:hAnsi="メイリオ" w:cs="Helvetica Neue"/>
+          <w:b/>
+          <w:bCs/>
+          <w:color w:val="008000"/>
+          <w:sz w:val="28"/>
+          <w:szCs w:val="28"/>
+        </w:rPr>
+      </w:pPr>
+      <w:r>
+        <w:rPr>
+          <w:rFonts w:ascii="Migu 1M Bold" w:hAnsi="Migu 1M Bold" w:cs="Migu 1M Bold"/>
+        </w:rPr>
+        <w:t>◯</w:t>
+      </w:r>
+      <w:r>
+        <w:t xml:space="preserve">　</w:t>
+      </w:r>
+      <w:r>
+        <w:rPr>
+          <w:rFonts w:ascii="メイリオ" w:eastAsia="メイリオ" w:hAnsi="メイリオ" w:cs="Helvetica Neue"/>
+          <w:b/>
+          <w:bCs/>
+          <w:color w:val="008000"/>
+          <w:sz w:val="28"/>
+          <w:szCs w:val="28"/>
+        </w:rPr>
+        <w:t>stash から削除する</w:t>
+      </w:r>
+    </w:p>
+    <w:p>
+      <w:pPr>
+        <w:ind w:left="240"/>
+        <w:rPr>
+          <w:rFonts w:ascii="Monaco" w:hAnsi="Monaco"/>
+        </w:rPr>
+      </w:pPr>
+      <w:r>
+        <w:rPr>
+          <w:rFonts w:ascii="Monaco" w:hAnsi="Monaco"/>
+        </w:rPr>
+        <w:t xml:space="preserve">$ </w:t>
+      </w:r>
+      <w:proofErr w:type="spellStart"/>
+      <w:r>
+        <w:rPr>
+          <w:rFonts w:ascii="Monaco" w:hAnsi="Monaco"/>
+        </w:rPr>
+        <w:t>git</w:t>
+      </w:r>
+      <w:proofErr w:type="spellEnd"/>
+      <w:r>
+        <w:rPr>
+          <w:rFonts w:ascii="Monaco" w:hAnsi="Monaco"/>
+        </w:rPr>
+        <w:t xml:space="preserve"> </w:t>
+      </w:r>
+      <w:proofErr w:type="spellStart"/>
+      <w:r>
+        <w:rPr>
+          <w:rFonts w:ascii="Monaco" w:hAnsi="Monaco"/>
+        </w:rPr>
+        <w:t>statsh</w:t>
+      </w:r>
+      <w:proofErr w:type="spellEnd"/>
+      <w:r>
+        <w:rPr>
+          <w:rFonts w:ascii="Monaco" w:hAnsi="Monaco"/>
+        </w:rPr>
+        <w:t xml:space="preserve"> drop</w:t>
+      </w:r>
+    </w:p>
+    <w:p>
+      <w:pPr>
+        <w:ind w:left="240"/>
+      </w:pPr>
+    </w:p>
+    <w:p>
+      <w:pPr>
+        <w:ind w:left="240"/>
+      </w:pPr>
+    </w:p>
+    <w:p>
+      <w:pPr>
+        <w:rPr>
+          <w:rFonts w:ascii="メイリオ" w:eastAsia="メイリオ" w:hAnsi="メイリオ" w:cs="Helvetica Neue"/>
+          <w:b/>
+          <w:bCs/>
+          <w:color w:val="008000"/>
+          <w:sz w:val="28"/>
+          <w:szCs w:val="28"/>
+        </w:rPr>
+      </w:pPr>
+      <w:r>
+        <w:rPr>
+          <w:rFonts w:ascii="Migu 1M Bold" w:hAnsi="Migu 1M Bold" w:cs="Migu 1M Bold"/>
+        </w:rPr>
+        <w:t>◯</w:t>
+      </w:r>
+      <w:r>
+        <w:t xml:space="preserve">　</w:t>
+      </w:r>
+      <w:r>
+        <w:rPr>
+          <w:rFonts w:ascii="メイリオ" w:eastAsia="メイリオ" w:hAnsi="メイリオ" w:cs="Helvetica Neue"/>
+          <w:b/>
+          <w:bCs/>
+          <w:color w:val="008000"/>
+          <w:sz w:val="28"/>
+          <w:szCs w:val="28"/>
+        </w:rPr>
+        <w:t>差分のファイル名だけを表示</w:t>
+      </w:r>
+    </w:p>
+    <w:p>
+      <w:pPr>
+        <w:ind w:left="240"/>
+        <w:rPr>
+          <w:rFonts w:ascii="Monaco" w:hAnsi="Monaco" w:cs="Courier"/>
+          <w:color w:val="262626"/>
+        </w:rPr>
+      </w:pPr>
+      <w:r>
+        <w:rPr>
+          <w:rFonts w:ascii="Monaco" w:hAnsi="Monaco" w:cs="Courier"/>
+          <w:color w:val="262626"/>
+        </w:rPr>
         <w:lastRenderedPageBreak/>
+        <w:t xml:space="preserve">$ </w:t>
+      </w:r>
+      <w:proofErr w:type="spellStart"/>
+      <w:r>
+        <w:rPr>
+          <w:rFonts w:ascii="Monaco" w:hAnsi="Monaco" w:cs="Courier"/>
+          <w:color w:val="262626"/>
+        </w:rPr>
+        <w:t>git</w:t>
+      </w:r>
+      <w:proofErr w:type="spellEnd"/>
+      <w:r>
+        <w:rPr>
+          <w:rFonts w:ascii="Monaco" w:hAnsi="Monaco" w:cs="Courier"/>
+          <w:color w:val="262626"/>
+        </w:rPr>
+        <w:t xml:space="preserve"> diff --name-only HEAD^</w:t>
+      </w:r>
+    </w:p>
+    <w:p>
+      <w:pPr>
+        <w:ind w:left="240"/>
+      </w:pPr>
+    </w:p>
+    <w:p>
+      <w:pPr>
+        <w:rPr>
+          <w:rFonts w:ascii="メイリオ" w:eastAsia="メイリオ" w:hAnsi="メイリオ" w:cs="Helvetica Neue"/>
+          <w:b/>
+          <w:bCs/>
+          <w:color w:val="008000"/>
+          <w:sz w:val="28"/>
+          <w:szCs w:val="28"/>
+        </w:rPr>
+      </w:pPr>
+      <w:r>
+        <w:rPr>
+          <w:rFonts w:ascii="Migu 1M Bold" w:hAnsi="Migu 1M Bold" w:cs="Migu 1M Bold"/>
+        </w:rPr>
         <w:t>◯</w:t>
       </w:r>
       <w:r>
@@ -858,12 +1757,225 @@
       </w:r>
       <w:r>
         <w:rPr>
+          <w:rFonts w:ascii="メイリオ" w:eastAsia="メイリオ" w:hAnsi="メイリオ" w:cs="Helvetica Neue"/>
+          <w:b/>
+          <w:bCs/>
+          <w:color w:val="008000"/>
+          <w:sz w:val="28"/>
+          <w:szCs w:val="28"/>
+        </w:rPr>
+        <w:t>差分を表示</w:t>
+      </w:r>
+    </w:p>
+    <w:p>
+      <w:pPr>
+        <w:ind w:left="240"/>
+        <w:rPr>
+          <w:rFonts w:ascii="Monaco" w:hAnsi="Monaco" w:cs="Courier"/>
+          <w:color w:val="262626"/>
+        </w:rPr>
+      </w:pPr>
+      <w:r>
+        <w:rPr>
+          <w:rFonts w:ascii="Monaco" w:hAnsi="Monaco" w:cs="Courier"/>
+          <w:color w:val="262626"/>
+        </w:rPr>
+        <w:t xml:space="preserve">$ </w:t>
+      </w:r>
+      <w:proofErr w:type="spellStart"/>
+      <w:r>
+        <w:rPr>
+          <w:rFonts w:ascii="Menlo Regular" w:eastAsiaTheme="minorEastAsia" w:hAnsi="Menlo Regular" w:cs="Menlo Regular"/>
+          <w:kern w:val="0"/>
+          <w:sz w:val="26"/>
+          <w:szCs w:val="26"/>
+        </w:rPr>
+        <w:t>git</w:t>
+      </w:r>
+      <w:proofErr w:type="spellEnd"/>
+      <w:r>
+        <w:rPr>
+          <w:rFonts w:ascii="Menlo Regular" w:eastAsiaTheme="minorEastAsia" w:hAnsi="Menlo Regular" w:cs="Menlo Regular"/>
+          <w:kern w:val="0"/>
+          <w:sz w:val="26"/>
+          <w:szCs w:val="26"/>
+        </w:rPr>
+        <w:t xml:space="preserve"> diff [</w:t>
+      </w:r>
+      <w:proofErr w:type="spellStart"/>
+      <w:r>
+        <w:rPr>
+          <w:rFonts w:ascii="Menlo Regular" w:eastAsiaTheme="minorEastAsia" w:hAnsi="Menlo Regular" w:cs="Menlo Regular"/>
+          <w:kern w:val="0"/>
+          <w:sz w:val="26"/>
+          <w:szCs w:val="26"/>
+        </w:rPr>
+        <w:t>file</w:t>
+      </w:r>
+      <w:r>
+        <w:rPr>
+          <w:rFonts w:ascii="Menlo Regular" w:eastAsiaTheme="minorEastAsia" w:hAnsi="Menlo Regular" w:cs="Menlo Regular"/>
+          <w:kern w:val="0"/>
+          <w:sz w:val="26"/>
+          <w:szCs w:val="26"/>
+        </w:rPr>
+        <w:t>|commit</w:t>
+      </w:r>
+      <w:proofErr w:type="spellEnd"/>
+      <w:r>
+        <w:rPr>
+          <w:rFonts w:ascii="Menlo Regular" w:eastAsiaTheme="minorEastAsia" w:hAnsi="Menlo Regular" w:cs="Menlo Regular"/>
+          <w:kern w:val="0"/>
+          <w:sz w:val="26"/>
+          <w:szCs w:val="26"/>
+        </w:rPr>
+        <w:t xml:space="preserve"> name] [file2</w:t>
+      </w:r>
+      <w:r>
+        <w:rPr>
+          <w:rFonts w:ascii="Menlo Regular" w:eastAsiaTheme="minorEastAsia" w:hAnsi="Menlo Regular" w:cs="Menlo Regular"/>
+          <w:kern w:val="0"/>
+          <w:sz w:val="26"/>
+          <w:szCs w:val="26"/>
+        </w:rPr>
+        <w:t>|commit2</w:t>
+      </w:r>
+      <w:r>
+        <w:rPr>
+          <w:rFonts w:ascii="Menlo Regular" w:eastAsiaTheme="minorEastAsia" w:hAnsi="Menlo Regular" w:cs="Menlo Regular"/>
+          <w:kern w:val="0"/>
+          <w:sz w:val="26"/>
+          <w:szCs w:val="26"/>
+        </w:rPr>
+        <w:t xml:space="preserve"> name]</w:t>
+      </w:r>
+    </w:p>
+    <w:p>
+      <w:pPr>
+        <w:ind w:left="240"/>
+      </w:pPr>
+    </w:p>
+    <w:p>
+      <w:pPr>
+        <w:ind w:left="240"/>
+      </w:pPr>
+    </w:p>
+    <w:p>
+      <w:pPr>
+        <w:ind w:left="240"/>
+      </w:pPr>
+    </w:p>
+    <w:p>
+      <w:pPr>
+        <w:rPr>
+          <w:rFonts w:ascii="メイリオ" w:eastAsia="メイリオ" w:hAnsi="メイリオ" w:cs="Helvetica Neue"/>
+          <w:b/>
+          <w:bCs/>
+          <w:color w:val="008000"/>
+          <w:sz w:val="28"/>
+          <w:szCs w:val="28"/>
+        </w:rPr>
+      </w:pPr>
+      <w:r>
+        <w:rPr>
+          <w:rFonts w:ascii="Migu 1M Bold" w:hAnsi="Migu 1M Bold" w:cs="Migu 1M Bold"/>
+        </w:rPr>
+        <w:t>◯</w:t>
+      </w:r>
+      <w:r>
+        <w:t xml:space="preserve">　</w:t>
+      </w:r>
+      <w:r>
+        <w:rPr>
+          <w:rFonts w:ascii="メイリオ" w:eastAsia="メイリオ" w:hAnsi="メイリオ" w:cs="Helvetica Neue"/>
+          <w:b/>
+          <w:bCs/>
+          <w:color w:val="008000"/>
+          <w:sz w:val="28"/>
+          <w:szCs w:val="28"/>
+        </w:rPr>
+        <w:t>特定のコメントを含むコミットを探す</w:t>
+      </w:r>
+    </w:p>
+    <w:p>
+      <w:pPr>
+        <w:ind w:left="240"/>
+        <w:rPr>
+          <w:rFonts w:ascii="Monaco" w:hAnsi="Monaco" w:cs="Courier"/>
+          <w:color w:val="262626"/>
+        </w:rPr>
+      </w:pPr>
+      <w:r>
+        <w:rPr>
+          <w:rFonts w:ascii="Monaco" w:hAnsi="Monaco" w:cs="Courier"/>
+          <w:color w:val="262626"/>
+        </w:rPr>
+        <w:t xml:space="preserve">$ </w:t>
+      </w:r>
+      <w:proofErr w:type="spellStart"/>
+      <w:r>
+        <w:rPr>
+          <w:rFonts w:ascii="Monaco" w:hAnsi="Monaco" w:cs="Courier"/>
+          <w:color w:val="262626"/>
+        </w:rPr>
+        <w:t>git</w:t>
+      </w:r>
+      <w:proofErr w:type="spellEnd"/>
+      <w:r>
+        <w:rPr>
+          <w:rFonts w:ascii="Monaco" w:hAnsi="Monaco" w:cs="Courier"/>
+          <w:color w:val="262626"/>
+        </w:rPr>
+        <w:t xml:space="preserve"> log –</w:t>
+      </w:r>
+      <w:proofErr w:type="spellStart"/>
+      <w:r>
+        <w:rPr>
+          <w:rFonts w:ascii="Monaco" w:hAnsi="Monaco" w:cs="Courier"/>
+          <w:color w:val="262626"/>
+        </w:rPr>
+        <w:t>grep</w:t>
+      </w:r>
+      <w:proofErr w:type="spellEnd"/>
+      <w:r>
+        <w:rPr>
+          <w:rFonts w:ascii="Monaco" w:hAnsi="Monaco" w:cs="Courier"/>
+          <w:color w:val="262626"/>
+        </w:rPr>
+        <w:t xml:space="preserve"> “&lt;pattern&gt;”</w:t>
+      </w:r>
+    </w:p>
+    <w:p>
+      <w:pPr>
+        <w:ind w:left="240"/>
+      </w:pPr>
+    </w:p>
+    <w:p>
+      <w:pPr>
+        <w:rPr>
           <w:rFonts w:ascii="メイリオ" w:eastAsia="メイリオ" w:hAnsi="メイリオ"/>
           <w:b/>
           <w:color w:val="008000"/>
           <w:sz w:val="28"/>
         </w:rPr>
-        <w:t>commitファイルを削除(一部)</w:t>
+      </w:pPr>
+      <w:r>
+        <w:rPr>
+          <w:rFonts w:ascii="Migu 1M Bold" w:hAnsi="Migu 1M Bold" w:cs="Migu 1M Bold"/>
+        </w:rPr>
+        <w:t>◯</w:t>
+      </w:r>
+      <w:r>
+        <w:t xml:space="preserve">　</w:t>
+      </w:r>
+      <w:r>
+        <w:rPr>
+          <w:rFonts w:ascii="メイリオ" w:eastAsia="メイリオ" w:hAnsi="メイリオ"/>
+          <w:b/>
+          <w:color w:val="008000"/>
+          <w:sz w:val="28"/>
+        </w:rPr>
+        <w:t>conflictしているファイルの一覧を表示</w:t>
       </w:r>
     </w:p>
     <w:p>
@@ -883,17 +1995,87 @@
         </w:rPr>
         <w:t xml:space="preserve">$ </w:t>
       </w:r>
-      <w:r>
-        <w:rPr>
-          <w:rFonts w:ascii="Monaco" w:hAnsi="Monaco" w:cs="Courier"/>
-          <w:color w:val="262626"/>
-        </w:rPr>
-        <w:t>git rm [file name]</w:t>
-      </w:r>
-    </w:p>
-    <w:p>
-      <w:pPr>
-        <w:ind w:firstLine="240"/>
+      <w:proofErr w:type="spellStart"/>
+      <w:r>
+        <w:rPr>
+          <w:rFonts w:ascii="Monaco" w:hAnsi="Monaco" w:cs="Courier"/>
+          <w:color w:val="262626"/>
+        </w:rPr>
+        <w:t>git</w:t>
+      </w:r>
+      <w:proofErr w:type="spellEnd"/>
+      <w:r>
+        <w:rPr>
+          <w:rFonts w:ascii="Monaco" w:hAnsi="Monaco" w:cs="Courier"/>
+          <w:color w:val="262626"/>
+        </w:rPr>
+        <w:t xml:space="preserve"> </w:t>
+      </w:r>
+      <w:proofErr w:type="spellStart"/>
+      <w:r>
+        <w:rPr>
+          <w:rFonts w:ascii="Monaco" w:hAnsi="Monaco" w:cs="Courier"/>
+          <w:color w:val="262626"/>
+        </w:rPr>
+        <w:t>ls</w:t>
+      </w:r>
+      <w:proofErr w:type="spellEnd"/>
+      <w:r>
+        <w:rPr>
+          <w:rFonts w:ascii="Monaco" w:hAnsi="Monaco" w:cs="Courier"/>
+          <w:color w:val="262626"/>
+        </w:rPr>
+        <w:t>-files –u [&lt;path&gt;]</w:t>
+      </w:r>
+    </w:p>
+    <w:p>
+      <w:pPr>
+        <w:widowControl/>
+        <w:ind w:left="240"/>
+        <w:jc w:val="left"/>
+        <w:rPr>
+          <w:rFonts w:ascii="Monaco" w:hAnsi="Monaco" w:cs="Courier"/>
+          <w:color w:val="130869"/>
+        </w:rPr>
+      </w:pPr>
+      <w:r>
+        <w:rPr>
+          <w:rFonts w:ascii="Monaco" w:hAnsi="Monaco" w:cs="Courier"/>
+          <w:color w:val="130869"/>
+        </w:rPr>
+        <w:t xml:space="preserve">$ </w:t>
+      </w:r>
+      <w:proofErr w:type="spellStart"/>
+      <w:r>
+        <w:rPr>
+          <w:rFonts w:ascii="Monaco" w:hAnsi="Monaco" w:cs="Courier"/>
+          <w:color w:val="130869"/>
+        </w:rPr>
+        <w:t>git</w:t>
+      </w:r>
+      <w:proofErr w:type="spellEnd"/>
+      <w:r>
+        <w:rPr>
+          <w:rFonts w:ascii="Monaco" w:hAnsi="Monaco" w:cs="Courier"/>
+          <w:color w:val="130869"/>
+        </w:rPr>
+        <w:t xml:space="preserve"> status</w:t>
+      </w:r>
+      <w:r>
+        <w:rPr>
+          <w:rFonts w:ascii="Monaco" w:hAnsi="Monaco" w:cs="Courier"/>
+          <w:color w:val="130869"/>
+        </w:rPr>
+        <w:t>で確認も</w:t>
+      </w:r>
+    </w:p>
+    <w:p>
+      <w:r>
+        <w:t xml:space="preserve">  </w:t>
+      </w:r>
+    </w:p>
+    <w:p>
+      <w:pPr>
         <w:rPr>
           <w:rFonts w:ascii="メイリオ" w:eastAsia="メイリオ" w:hAnsi="メイリオ"/>
           <w:b/>
@@ -903,12 +2085,21 @@
       </w:pPr>
       <w:r>
         <w:rPr>
+          <w:rFonts w:ascii="Migu 1M Bold" w:hAnsi="Migu 1M Bold" w:cs="Migu 1M Bold"/>
+        </w:rPr>
+        <w:t>◯</w:t>
+      </w:r>
+      <w:r>
+        <w:t xml:space="preserve">　</w:t>
+      </w:r>
+      <w:r>
+        <w:rPr>
           <w:rFonts w:ascii="メイリオ" w:eastAsia="メイリオ" w:hAnsi="メイリオ"/>
           <w:b/>
           <w:color w:val="008000"/>
           <w:sz w:val="28"/>
         </w:rPr>
-        <w:t>commitからは削除するけどファイルそのものは残す</w:t>
+        <w:t>remoteリポジトリの初期設定</w:t>
       </w:r>
     </w:p>
     <w:p>
@@ -928,517 +2119,47 @@
         </w:rPr>
         <w:t xml:space="preserve">$ </w:t>
       </w:r>
-      <w:r>
-        <w:rPr>
-          <w:rFonts w:ascii="Monaco" w:hAnsi="Monaco" w:cs="Courier"/>
-          <w:color w:val="262626"/>
-        </w:rPr>
-        <w:t>git rm --cached [file name]</w:t>
-      </w:r>
-    </w:p>
-    <w:p>
-      <w:pPr>
-        <w:rPr>
-          <w:rFonts w:ascii="Monaco" w:hAnsi="Monaco" w:cs="Courier"/>
-          <w:color w:val="262626"/>
-        </w:rPr>
-      </w:pPr>
-    </w:p>
-    <w:p>
-      <w:pPr>
-        <w:rPr>
-          <w:rFonts w:ascii="Monaco" w:hAnsi="Monaco" w:cs="Courier"/>
-          <w:color w:val="262626"/>
-        </w:rPr>
-      </w:pPr>
-    </w:p>
-    <w:p/>
-    <w:p>
-      <w:pPr>
-        <w:rPr>
-          <w:rFonts w:ascii="メイリオ" w:eastAsia="メイリオ" w:hAnsi="メイリオ" w:cs="Helvetica Neue"/>
-          <w:b/>
-          <w:bCs/>
-          <w:color w:val="008000"/>
-          <w:sz w:val="28"/>
-          <w:szCs w:val="40"/>
-        </w:rPr>
-      </w:pPr>
-      <w:r>
-        <w:rPr>
-          <w:rFonts w:ascii="Migu 1M Bold" w:hAnsi="Migu 1M Bold" w:cs="Migu 1M Bold"/>
-        </w:rPr>
-        <w:t>◯</w:t>
-      </w:r>
-      <w:r>
-        <w:t xml:space="preserve">　</w:t>
-      </w:r>
-      <w:r>
-        <w:rPr>
-          <w:rFonts w:ascii="メイリオ" w:eastAsia="メイリオ" w:hAnsi="メイリオ" w:cs="Helvetica Neue"/>
-          <w:b/>
-          <w:bCs/>
-          <w:color w:val="008000"/>
-          <w:sz w:val="28"/>
-          <w:szCs w:val="40"/>
-        </w:rPr>
-        <w:t>現在のワークツリーを一時的に保存する</w:t>
-      </w:r>
-    </w:p>
-    <w:p>
-      <w:pPr>
-        <w:ind w:left="240"/>
-        <w:rPr>
-          <w:rFonts w:ascii="Monaco" w:hAnsi="Monaco" w:cs="Monaco"/>
-        </w:rPr>
-      </w:pPr>
-      <w:r>
-        <w:rPr>
-          <w:rFonts w:ascii="Monaco" w:hAnsi="Monaco"/>
-        </w:rPr>
-        <w:t xml:space="preserve">$ </w:t>
-      </w:r>
-      <w:r>
-        <w:rPr>
-          <w:rFonts w:ascii="Monaco" w:hAnsi="Monaco" w:cs="Monaco"/>
-        </w:rPr>
-        <w:t>git stash (save)</w:t>
-      </w:r>
-    </w:p>
-    <w:p>
-      <w:pPr>
-        <w:ind w:left="240"/>
-        <w:rPr>
-          <w:rFonts w:ascii="Monaco" w:hAnsi="Monaco" w:cs="Monaco"/>
-        </w:rPr>
-      </w:pPr>
-      <w:r>
-        <w:rPr>
-          <w:rFonts w:ascii="Monaco" w:hAnsi="Monaco"/>
-        </w:rPr>
-        <w:t xml:space="preserve">$ </w:t>
-      </w:r>
-      <w:r>
-        <w:rPr>
-          <w:rFonts w:ascii="Monaco" w:hAnsi="Monaco" w:cs="Monaco"/>
-        </w:rPr>
-        <w:t>git stash save "message"   &lt;- message</w:t>
-      </w:r>
-      <w:r>
-        <w:rPr>
-          <w:rFonts w:ascii="Monaco" w:hAnsi="Monaco" w:cs="Monaco"/>
-        </w:rPr>
-        <w:t>付き</w:t>
-      </w:r>
-    </w:p>
-    <w:p/>
-    <w:p>
-      <w:pPr>
-        <w:rPr>
-          <w:rFonts w:ascii="メイリオ" w:eastAsia="メイリオ" w:hAnsi="メイリオ" w:cs="Helvetica Neue"/>
-          <w:b/>
-          <w:bCs/>
-          <w:color w:val="008000"/>
-          <w:sz w:val="28"/>
-          <w:szCs w:val="28"/>
-        </w:rPr>
-      </w:pPr>
-      <w:r>
-        <w:rPr>
-          <w:rFonts w:ascii="Migu 1M Bold" w:hAnsi="Migu 1M Bold" w:cs="Migu 1M Bold"/>
-        </w:rPr>
-        <w:t>◯</w:t>
-      </w:r>
-      <w:r>
-        <w:t xml:space="preserve">　</w:t>
-      </w:r>
-      <w:r>
-        <w:rPr>
-          <w:rFonts w:ascii="メイリオ" w:eastAsia="メイリオ" w:hAnsi="メイリオ" w:cs="Helvetica Neue"/>
-          <w:b/>
-          <w:bCs/>
-          <w:color w:val="008000"/>
-          <w:sz w:val="28"/>
-          <w:szCs w:val="28"/>
-        </w:rPr>
-        <w:t>stash に保存されている状態の一覧を見る</w:t>
-      </w:r>
-    </w:p>
-    <w:p>
-      <w:pPr>
-        <w:rPr>
-          <w:rFonts w:ascii="Monaco" w:eastAsia="メイリオ" w:hAnsi="Monaco"/>
-        </w:rPr>
-      </w:pPr>
-      <w:r>
-        <w:rPr>
-          <w:rFonts w:ascii="Monaco" w:eastAsia="メイリオ" w:hAnsi="Monaco"/>
-        </w:rPr>
-        <w:t xml:space="preserve">  $ git stash list</w:t>
-      </w:r>
-    </w:p>
-    <w:p/>
-    <w:p>
-      <w:pPr>
-        <w:rPr>
-          <w:rFonts w:ascii="メイリオ" w:eastAsia="メイリオ" w:hAnsi="メイリオ" w:cs="Helvetica Neue"/>
-          <w:b/>
-          <w:bCs/>
-          <w:color w:val="008000"/>
-          <w:sz w:val="28"/>
-          <w:szCs w:val="28"/>
-        </w:rPr>
-      </w:pPr>
-      <w:r>
-        <w:rPr>
-          <w:rFonts w:ascii="Migu 1M Bold" w:hAnsi="Migu 1M Bold" w:cs="Migu 1M Bold"/>
-        </w:rPr>
-        <w:t>◯</w:t>
-      </w:r>
-      <w:r>
-        <w:t xml:space="preserve">　</w:t>
-      </w:r>
-      <w:r>
-        <w:rPr>
-          <w:rFonts w:ascii="メイリオ" w:eastAsia="メイリオ" w:hAnsi="メイリオ" w:cs="Helvetica Neue"/>
-          <w:b/>
-          <w:bCs/>
-          <w:color w:val="008000"/>
-          <w:sz w:val="28"/>
-          <w:szCs w:val="28"/>
-        </w:rPr>
-        <w:t>stash に保存されている状態に戻し、stash から削除する</w:t>
-      </w:r>
-    </w:p>
-    <w:p>
-      <w:pPr>
-        <w:widowControl/>
-        <w:ind w:left="240"/>
-        <w:jc w:val="left"/>
-        <w:rPr>
-          <w:rFonts w:ascii="Monaco" w:hAnsi="Monaco" w:cs="Monaco"/>
-        </w:rPr>
-      </w:pPr>
-      <w:r>
-        <w:rPr>
-          <w:rFonts w:ascii="Monaco" w:hAnsi="Monaco" w:cs="Monaco"/>
-        </w:rPr>
-        <w:t>$ git stash pop</w:t>
-      </w:r>
-    </w:p>
-    <w:p>
-      <w:pPr>
-        <w:ind w:left="240"/>
-        <w:rPr>
-          <w:rFonts w:ascii="Monaco" w:hAnsi="Monaco" w:cs="Monaco"/>
-        </w:rPr>
-      </w:pPr>
-      <w:r>
-        <w:rPr>
-          <w:rFonts w:ascii="Monaco" w:hAnsi="Monaco" w:cs="Monaco"/>
-        </w:rPr>
-        <w:t>$ git stash pop stash@{1}</w:t>
-      </w:r>
-    </w:p>
-    <w:p/>
-    <w:p>
-      <w:pPr>
-        <w:rPr>
-          <w:rFonts w:ascii="メイリオ" w:eastAsia="メイリオ" w:hAnsi="メイリオ" w:cs="Helvetica Neue"/>
-          <w:b/>
-          <w:bCs/>
-          <w:color w:val="008000"/>
-          <w:sz w:val="28"/>
-          <w:szCs w:val="28"/>
-        </w:rPr>
-      </w:pPr>
-      <w:r>
-        <w:rPr>
-          <w:rFonts w:ascii="Migu 1M Bold" w:hAnsi="Migu 1M Bold" w:cs="Migu 1M Bold"/>
-        </w:rPr>
-        <w:t>◯</w:t>
-      </w:r>
-      <w:r>
-        <w:t xml:space="preserve">　</w:t>
-      </w:r>
-      <w:r>
-        <w:rPr>
-          <w:rFonts w:ascii="メイリオ" w:eastAsia="メイリオ" w:hAnsi="メイリオ" w:cs="Helvetica Neue"/>
-          <w:b/>
-          <w:bCs/>
-          <w:color w:val="008000"/>
-          <w:sz w:val="28"/>
-          <w:szCs w:val="28"/>
-        </w:rPr>
-        <w:t>stash から削除する</w:t>
-      </w:r>
-    </w:p>
-    <w:p>
-      <w:pPr>
-        <w:ind w:left="240"/>
-        <w:rPr>
-          <w:rFonts w:ascii="Monaco" w:hAnsi="Monaco"/>
-        </w:rPr>
-      </w:pPr>
-      <w:r>
-        <w:rPr>
-          <w:rFonts w:ascii="Monaco" w:hAnsi="Monaco"/>
-        </w:rPr>
-        <w:t>$ git statsh drop</w:t>
-      </w:r>
-    </w:p>
-    <w:p>
-      <w:pPr>
-        <w:ind w:left="240"/>
-      </w:pPr>
-    </w:p>
-    <w:p>
-      <w:pPr>
-        <w:ind w:left="240"/>
-      </w:pPr>
-    </w:p>
-    <w:p>
-      <w:pPr>
-        <w:rPr>
-          <w:rFonts w:ascii="メイリオ" w:eastAsia="メイリオ" w:hAnsi="メイリオ" w:cs="Helvetica Neue"/>
-          <w:b/>
-          <w:bCs/>
-          <w:color w:val="008000"/>
-          <w:sz w:val="28"/>
-          <w:szCs w:val="28"/>
-        </w:rPr>
-      </w:pPr>
-      <w:r>
-        <w:rPr>
-          <w:rFonts w:ascii="Migu 1M Bold" w:hAnsi="Migu 1M Bold" w:cs="Migu 1M Bold"/>
-        </w:rPr>
-        <w:t>◯</w:t>
-      </w:r>
-      <w:r>
-        <w:t xml:space="preserve">　</w:t>
-      </w:r>
-      <w:r>
-        <w:rPr>
-          <w:rFonts w:ascii="メイリオ" w:eastAsia="メイリオ" w:hAnsi="メイリオ" w:cs="Helvetica Neue"/>
-          <w:b/>
-          <w:bCs/>
-          <w:color w:val="008000"/>
-          <w:sz w:val="28"/>
-          <w:szCs w:val="28"/>
-        </w:rPr>
-        <w:t>差分のファイル名だけを表示</w:t>
-      </w:r>
-    </w:p>
-    <w:p>
-      <w:pPr>
-        <w:ind w:left="240"/>
-        <w:rPr>
-          <w:rFonts w:ascii="Monaco" w:hAnsi="Monaco" w:cs="Courier"/>
-          <w:color w:val="262626"/>
-        </w:rPr>
-      </w:pPr>
-      <w:r>
-        <w:rPr>
-          <w:rFonts w:ascii="Monaco" w:hAnsi="Monaco" w:cs="Courier"/>
-          <w:color w:val="262626"/>
-        </w:rPr>
-        <w:t>$ git diff --name-only HEAD^</w:t>
-      </w:r>
-    </w:p>
-    <w:p>
-      <w:pPr>
-        <w:ind w:left="240"/>
-      </w:pPr>
-    </w:p>
-    <w:p>
-      <w:pPr>
-        <w:rPr>
-          <w:rFonts w:ascii="メイリオ" w:eastAsia="メイリオ" w:hAnsi="メイリオ" w:cs="Helvetica Neue"/>
-          <w:b/>
-          <w:bCs/>
-          <w:color w:val="008000"/>
-          <w:sz w:val="28"/>
-          <w:szCs w:val="28"/>
-        </w:rPr>
-      </w:pPr>
-      <w:r>
-        <w:rPr>
-          <w:rFonts w:ascii="Migu 1M Bold" w:hAnsi="Migu 1M Bold" w:cs="Migu 1M Bold"/>
-        </w:rPr>
-        <w:t>◯</w:t>
-      </w:r>
-      <w:r>
-        <w:t xml:space="preserve">　</w:t>
-      </w:r>
-      <w:r>
-        <w:rPr>
-          <w:rFonts w:ascii="メイリオ" w:eastAsia="メイリオ" w:hAnsi="メイリオ" w:cs="Helvetica Neue"/>
-          <w:b/>
-          <w:bCs/>
-          <w:color w:val="008000"/>
-          <w:sz w:val="28"/>
-          <w:szCs w:val="28"/>
-        </w:rPr>
-        <w:t>特定のコメントを含むコミットを探す</w:t>
-      </w:r>
-    </w:p>
-    <w:p>
-      <w:pPr>
-        <w:ind w:left="240"/>
-        <w:rPr>
-          <w:rFonts w:ascii="Monaco" w:hAnsi="Monaco" w:cs="Courier"/>
-          <w:color w:val="262626"/>
-        </w:rPr>
-      </w:pPr>
-      <w:r>
-        <w:rPr>
-          <w:rFonts w:ascii="Monaco" w:hAnsi="Monaco" w:cs="Courier"/>
-          <w:color w:val="262626"/>
-        </w:rPr>
-        <w:t>$ git log –grep “&lt;pattern&gt;”</w:t>
-      </w:r>
-    </w:p>
-    <w:p>
-      <w:pPr>
-        <w:ind w:left="240"/>
-      </w:pPr>
-    </w:p>
-    <w:p>
-      <w:pPr>
-        <w:rPr>
-          <w:rFonts w:ascii="メイリオ" w:eastAsia="メイリオ" w:hAnsi="メイリオ"/>
-          <w:b/>
-          <w:color w:val="008000"/>
-          <w:sz w:val="28"/>
-        </w:rPr>
-      </w:pPr>
-      <w:r>
-        <w:rPr>
-          <w:rFonts w:ascii="Migu 1M Bold" w:hAnsi="Migu 1M Bold" w:cs="Migu 1M Bold"/>
-        </w:rPr>
-        <w:lastRenderedPageBreak/>
-        <w:t>◯</w:t>
-      </w:r>
-      <w:r>
-        <w:t xml:space="preserve">　</w:t>
-      </w:r>
-      <w:r>
-        <w:rPr>
-          <w:rFonts w:ascii="メイリオ" w:eastAsia="メイリオ" w:hAnsi="メイリオ"/>
-          <w:b/>
-          <w:color w:val="008000"/>
-          <w:sz w:val="28"/>
-        </w:rPr>
-        <w:t>conflictしているファイルの一覧を表示</w:t>
-      </w:r>
-    </w:p>
-    <w:p>
-      <w:pPr>
-        <w:widowControl/>
-        <w:ind w:left="240"/>
-        <w:jc w:val="left"/>
-        <w:rPr>
-          <w:rFonts w:ascii="Monaco" w:hAnsi="Monaco" w:cs="Courier"/>
-          <w:color w:val="262626"/>
-        </w:rPr>
-      </w:pPr>
-      <w:r>
-        <w:rPr>
-          <w:rFonts w:ascii="Monaco" w:hAnsi="Monaco" w:cs="Courier"/>
-          <w:color w:val="130869"/>
-        </w:rPr>
-        <w:t xml:space="preserve">$ </w:t>
-      </w:r>
-      <w:r>
-        <w:rPr>
-          <w:rFonts w:ascii="Monaco" w:hAnsi="Monaco" w:cs="Courier"/>
-          <w:color w:val="262626"/>
-        </w:rPr>
-        <w:t>git ls-files –u [&lt;path&gt;]</w:t>
-      </w:r>
-    </w:p>
-    <w:p>
-      <w:pPr>
-        <w:widowControl/>
-        <w:ind w:left="240"/>
-        <w:jc w:val="left"/>
-        <w:rPr>
-          <w:rFonts w:ascii="Monaco" w:hAnsi="Monaco" w:cs="Courier"/>
-          <w:color w:val="130869"/>
-        </w:rPr>
-      </w:pPr>
-      <w:r>
-        <w:rPr>
-          <w:rFonts w:ascii="Monaco" w:hAnsi="Monaco" w:cs="Courier"/>
-          <w:color w:val="130869"/>
-        </w:rPr>
-        <w:t>$ git status</w:t>
-      </w:r>
-      <w:r>
-        <w:rPr>
-          <w:rFonts w:ascii="Monaco" w:hAnsi="Monaco" w:cs="Courier"/>
-          <w:color w:val="130869"/>
-        </w:rPr>
-        <w:t>で確認も</w:t>
-      </w:r>
-    </w:p>
-    <w:p>
-      <w:r>
-        <w:t xml:space="preserve">  </w:t>
-      </w:r>
-    </w:p>
-    <w:p>
-      <w:pPr>
-        <w:rPr>
-          <w:rFonts w:ascii="メイリオ" w:eastAsia="メイリオ" w:hAnsi="メイリオ"/>
-          <w:b/>
-          <w:color w:val="008000"/>
-          <w:sz w:val="28"/>
-        </w:rPr>
-      </w:pPr>
-      <w:r>
-        <w:rPr>
-          <w:rFonts w:ascii="Migu 1M Bold" w:hAnsi="Migu 1M Bold" w:cs="Migu 1M Bold"/>
-        </w:rPr>
-        <w:t>◯</w:t>
-      </w:r>
-      <w:r>
-        <w:t xml:space="preserve">　</w:t>
-      </w:r>
-      <w:r>
-        <w:rPr>
-          <w:rFonts w:ascii="メイリオ" w:eastAsia="メイリオ" w:hAnsi="メイリオ"/>
-          <w:b/>
-          <w:color w:val="008000"/>
-          <w:sz w:val="28"/>
-        </w:rPr>
-        <w:t>remoteリポジトリの初期設定</w:t>
-      </w:r>
-    </w:p>
-    <w:p>
-      <w:pPr>
-        <w:widowControl/>
-        <w:ind w:left="240"/>
-        <w:jc w:val="left"/>
-        <w:rPr>
-          <w:rFonts w:ascii="Monaco" w:hAnsi="Monaco" w:cs="Courier"/>
-          <w:color w:val="262626"/>
-        </w:rPr>
-      </w:pPr>
-      <w:r>
-        <w:rPr>
-          <w:rFonts w:ascii="Monaco" w:hAnsi="Monaco" w:cs="Courier"/>
-          <w:color w:val="130869"/>
-        </w:rPr>
-        <w:t xml:space="preserve">$ </w:t>
-      </w:r>
-      <w:r>
-        <w:rPr>
-          <w:rFonts w:ascii="Monaco" w:hAnsi="Monaco" w:cs="Courier"/>
-          <w:color w:val="262626"/>
-        </w:rPr>
-        <w:t>git remote add origin git@[repository]:[user name]/[repo name].git</w:t>
-      </w:r>
+      <w:proofErr w:type="spellStart"/>
+      <w:r>
+        <w:rPr>
+          <w:rFonts w:ascii="Monaco" w:hAnsi="Monaco" w:cs="Courier"/>
+          <w:color w:val="262626"/>
+        </w:rPr>
+        <w:t>git</w:t>
+      </w:r>
+      <w:proofErr w:type="spellEnd"/>
+      <w:r>
+        <w:rPr>
+          <w:rFonts w:ascii="Monaco" w:hAnsi="Monaco" w:cs="Courier"/>
+          <w:color w:val="262626"/>
+        </w:rPr>
+        <w:t xml:space="preserve"> remote add origin </w:t>
+      </w:r>
+      <w:proofErr w:type="spellStart"/>
+      <w:r>
+        <w:rPr>
+          <w:rFonts w:ascii="Monaco" w:hAnsi="Monaco" w:cs="Courier"/>
+          <w:color w:val="262626"/>
+        </w:rPr>
+        <w:t>git</w:t>
+      </w:r>
+      <w:proofErr w:type="spellEnd"/>
+      <w:r>
+        <w:rPr>
+          <w:rFonts w:ascii="Monaco" w:hAnsi="Monaco" w:cs="Courier"/>
+          <w:color w:val="262626"/>
+        </w:rPr>
+        <w:t>@[repository]:[user name]/[repo name].</w:t>
+      </w:r>
+      <w:proofErr w:type="spellStart"/>
+      <w:r>
+        <w:rPr>
+          <w:rFonts w:ascii="Monaco" w:hAnsi="Monaco" w:cs="Courier"/>
+          <w:color w:val="262626"/>
+        </w:rPr>
+        <w:t>git</w:t>
+      </w:r>
+      <w:proofErr w:type="spellEnd"/>
     </w:p>
     <w:p>
       <w:pPr>
@@ -1454,18 +2175,27 @@
           <w:color w:val="130869"/>
         </w:rPr>
       </w:pPr>
+      <w:proofErr w:type="spellStart"/>
       <w:r>
         <w:rPr>
           <w:rFonts w:ascii="Monaco" w:hAnsi="Monaco" w:cs="Courier"/>
           <w:color w:val="130869"/>
         </w:rPr>
-        <w:t>git hub</w:t>
-      </w:r>
+        <w:t>git</w:t>
+      </w:r>
+      <w:proofErr w:type="spellEnd"/>
       <w:r>
         <w:rPr>
           <w:rFonts w:ascii="Monaco" w:hAnsi="Monaco" w:cs="Courier"/>
           <w:color w:val="130869"/>
         </w:rPr>
+        <w:t xml:space="preserve"> hub</w:t>
+      </w:r>
+      <w:r>
+        <w:rPr>
+          <w:rFonts w:ascii="Monaco" w:hAnsi="Monaco" w:cs="Courier"/>
+          <w:color w:val="130869"/>
+        </w:rPr>
         <w:t>だと</w:t>
       </w:r>
       <w:r>
@@ -1491,8 +2221,49 @@
           <w:rFonts w:ascii="Monaco" w:hAnsi="Monaco" w:cs="Courier"/>
           <w:color w:val="262626"/>
         </w:rPr>
-        <w:t>$ git remote add origin git@github.com:foo/bar.git</w:t>
-      </w:r>
+        <w:t xml:space="preserve">$ </w:t>
+      </w:r>
+      <w:proofErr w:type="spellStart"/>
+      <w:r>
+        <w:rPr>
+          <w:rFonts w:ascii="Monaco" w:hAnsi="Monaco" w:cs="Courier"/>
+          <w:color w:val="262626"/>
+        </w:rPr>
+        <w:t>git</w:t>
+      </w:r>
+      <w:proofErr w:type="spellEnd"/>
+      <w:r>
+        <w:rPr>
+          <w:rFonts w:ascii="Monaco" w:hAnsi="Monaco" w:cs="Courier"/>
+          <w:color w:val="262626"/>
+        </w:rPr>
+        <w:t xml:space="preserve"> remote add origin </w:t>
+      </w:r>
+      <w:proofErr w:type="spellStart"/>
+      <w:r>
+        <w:rPr>
+          <w:rFonts w:ascii="Monaco" w:hAnsi="Monaco" w:cs="Courier"/>
+          <w:color w:val="262626"/>
+        </w:rPr>
+        <w:t>git@github.com:foo</w:t>
+      </w:r>
+      <w:proofErr w:type="spellEnd"/>
+      <w:r>
+        <w:rPr>
+          <w:rFonts w:ascii="Monaco" w:hAnsi="Monaco" w:cs="Courier"/>
+          <w:color w:val="262626"/>
+        </w:rPr>
+        <w:t>/</w:t>
+      </w:r>
+      <w:proofErr w:type="spellStart"/>
+      <w:r>
+        <w:rPr>
+          <w:rFonts w:ascii="Monaco" w:hAnsi="Monaco" w:cs="Courier"/>
+          <w:color w:val="262626"/>
+        </w:rPr>
+        <w:t>bar.git</w:t>
+      </w:r>
+      <w:proofErr w:type="spellEnd"/>
     </w:p>
     <w:p/>
     <w:p>
@@ -1540,12 +2311,21 @@
         </w:rPr>
         <w:t xml:space="preserve">$ </w:t>
       </w:r>
-      <w:r>
-        <w:rPr>
-          <w:rFonts w:ascii="Monaco" w:hAnsi="Monaco" w:cs="Courier"/>
-          <w:color w:val="262626"/>
-        </w:rPr>
-        <w:t>git remote –v</w:t>
+      <w:proofErr w:type="spellStart"/>
+      <w:r>
+        <w:rPr>
+          <w:rFonts w:ascii="Monaco" w:hAnsi="Monaco" w:cs="Courier"/>
+          <w:color w:val="262626"/>
+        </w:rPr>
+        <w:t>git</w:t>
+      </w:r>
+      <w:proofErr w:type="spellEnd"/>
+      <w:r>
+        <w:rPr>
+          <w:rFonts w:ascii="Monaco" w:hAnsi="Monaco" w:cs="Courier"/>
+          <w:color w:val="262626"/>
+        </w:rPr>
+        <w:t xml:space="preserve"> remote –v</w:t>
       </w:r>
     </w:p>
     <w:p>
@@ -1563,13 +2343,38 @@
           <w:rFonts w:ascii="Monaco" w:hAnsi="Monaco" w:cs="Courier"/>
           <w:color w:val="130869"/>
         </w:rPr>
-        <w:t>=&gt; .git/config</w:t>
-      </w:r>
+        <w:t>=&gt; .</w:t>
+      </w:r>
+      <w:proofErr w:type="spellStart"/>
       <w:r>
         <w:rPr>
           <w:rFonts w:ascii="Monaco" w:hAnsi="Monaco" w:cs="Courier"/>
           <w:color w:val="130869"/>
         </w:rPr>
+        <w:t>git</w:t>
+      </w:r>
+      <w:proofErr w:type="spellEnd"/>
+      <w:r>
+        <w:rPr>
+          <w:rFonts w:ascii="Monaco" w:hAnsi="Monaco" w:cs="Courier"/>
+          <w:color w:val="130869"/>
+        </w:rPr>
+        <w:t>/</w:t>
+      </w:r>
+      <w:proofErr w:type="spellStart"/>
+      <w:r>
+        <w:rPr>
+          <w:rFonts w:ascii="Monaco" w:hAnsi="Monaco" w:cs="Courier"/>
+          <w:color w:val="130869"/>
+        </w:rPr>
+        <w:t>config</w:t>
+      </w:r>
+      <w:proofErr w:type="spellEnd"/>
+      <w:r>
+        <w:rPr>
+          <w:rFonts w:ascii="Monaco" w:hAnsi="Monaco" w:cs="Courier"/>
+          <w:color w:val="130869"/>
+        </w:rPr>
         <w:t>に情報は保存されている</w:t>
       </w:r>
     </w:p>
@@ -1619,12 +2424,69 @@
         </w:rPr>
         <w:t xml:space="preserve">$ </w:t>
       </w:r>
-      <w:r>
-        <w:rPr>
-          <w:rFonts w:ascii="Monaco" w:hAnsi="Monaco" w:cs="Courier"/>
-          <w:color w:val="262626"/>
-        </w:rPr>
-        <w:t>git remote set-url [old url] [new url]</w:t>
+      <w:proofErr w:type="spellStart"/>
+      <w:r>
+        <w:rPr>
+          <w:rFonts w:ascii="Monaco" w:hAnsi="Monaco" w:cs="Courier"/>
+          <w:color w:val="262626"/>
+        </w:rPr>
+        <w:t>git</w:t>
+      </w:r>
+      <w:proofErr w:type="spellEnd"/>
+      <w:r>
+        <w:rPr>
+          <w:rFonts w:ascii="Monaco" w:hAnsi="Monaco" w:cs="Courier"/>
+          <w:color w:val="262626"/>
+        </w:rPr>
+        <w:t xml:space="preserve"> remote set-</w:t>
+      </w:r>
+      <w:proofErr w:type="spellStart"/>
+      <w:r>
+        <w:rPr>
+          <w:rFonts w:ascii="Monaco" w:hAnsi="Monaco" w:cs="Courier"/>
+          <w:color w:val="262626"/>
+        </w:rPr>
+        <w:t>url</w:t>
+      </w:r>
+      <w:proofErr w:type="spellEnd"/>
+      <w:r>
+        <w:rPr>
+          <w:rFonts w:ascii="Monaco" w:hAnsi="Monaco" w:cs="Courier"/>
+          <w:color w:val="262626"/>
+        </w:rPr>
+        <w:t xml:space="preserve"> [old </w:t>
+      </w:r>
+      <w:proofErr w:type="spellStart"/>
+      <w:r>
+        <w:rPr>
+          <w:rFonts w:ascii="Monaco" w:hAnsi="Monaco" w:cs="Courier"/>
+          <w:color w:val="262626"/>
+        </w:rPr>
+        <w:t>url</w:t>
+      </w:r>
+      <w:proofErr w:type="spellEnd"/>
+      <w:r>
+        <w:rPr>
+          <w:rFonts w:ascii="Monaco" w:hAnsi="Monaco" w:cs="Courier"/>
+          <w:color w:val="262626"/>
+        </w:rPr>
+        <w:t xml:space="preserve">] [new </w:t>
+      </w:r>
+      <w:proofErr w:type="spellStart"/>
+      <w:r>
+        <w:rPr>
+          <w:rFonts w:ascii="Monaco" w:hAnsi="Monaco" w:cs="Courier"/>
+          <w:color w:val="262626"/>
+        </w:rPr>
+        <w:t>url</w:t>
+      </w:r>
+      <w:proofErr w:type="spellEnd"/>
+      <w:r>
+        <w:rPr>
+          <w:rFonts w:ascii="Monaco" w:hAnsi="Monaco" w:cs="Courier"/>
+          <w:color w:val="262626"/>
+        </w:rPr>
+        <w:t>]</w:t>
       </w:r>
     </w:p>
     <w:p>
@@ -1642,8 +2504,65 @@
           <w:rFonts w:ascii="Monaco" w:hAnsi="Monaco" w:cs="Courier"/>
           <w:color w:val="130869"/>
         </w:rPr>
-        <w:t>ex) $ git remote set-url origin git@github.com:foo/bar.git</w:t>
-      </w:r>
+        <w:t xml:space="preserve">ex) $ </w:t>
+      </w:r>
+      <w:proofErr w:type="spellStart"/>
+      <w:r>
+        <w:rPr>
+          <w:rFonts w:ascii="Monaco" w:hAnsi="Monaco" w:cs="Courier"/>
+          <w:color w:val="130869"/>
+        </w:rPr>
+        <w:t>git</w:t>
+      </w:r>
+      <w:proofErr w:type="spellEnd"/>
+      <w:r>
+        <w:rPr>
+          <w:rFonts w:ascii="Monaco" w:hAnsi="Monaco" w:cs="Courier"/>
+          <w:color w:val="130869"/>
+        </w:rPr>
+        <w:t xml:space="preserve"> remote set-</w:t>
+      </w:r>
+      <w:proofErr w:type="spellStart"/>
+      <w:r>
+        <w:rPr>
+          <w:rFonts w:ascii="Monaco" w:hAnsi="Monaco" w:cs="Courier"/>
+          <w:color w:val="130869"/>
+        </w:rPr>
+        <w:t>url</w:t>
+      </w:r>
+      <w:proofErr w:type="spellEnd"/>
+      <w:r>
+        <w:rPr>
+          <w:rFonts w:ascii="Monaco" w:hAnsi="Monaco" w:cs="Courier"/>
+          <w:color w:val="130869"/>
+        </w:rPr>
+        <w:t xml:space="preserve"> origin </w:t>
+      </w:r>
+      <w:proofErr w:type="spellStart"/>
+      <w:r>
+        <w:rPr>
+          <w:rFonts w:ascii="Monaco" w:hAnsi="Monaco" w:cs="Courier"/>
+          <w:color w:val="130869"/>
+        </w:rPr>
+        <w:t>git@github.com:foo</w:t>
+      </w:r>
+      <w:proofErr w:type="spellEnd"/>
+      <w:r>
+        <w:rPr>
+          <w:rFonts w:ascii="Monaco" w:hAnsi="Monaco" w:cs="Courier"/>
+          <w:color w:val="130869"/>
+        </w:rPr>
+        <w:t>/</w:t>
+      </w:r>
+      <w:proofErr w:type="spellStart"/>
+      <w:r>
+        <w:rPr>
+          <w:rFonts w:ascii="Monaco" w:hAnsi="Monaco" w:cs="Courier"/>
+          <w:color w:val="130869"/>
+        </w:rPr>
+        <w:t>bar.git</w:t>
+      </w:r>
+      <w:proofErr w:type="spellEnd"/>
     </w:p>
     <w:p>
       <w:pPr>
@@ -1660,7 +2579,71 @@
           <w:rFonts w:ascii="Monaco" w:hAnsi="Monaco" w:cs="Courier"/>
           <w:color w:val="130869"/>
         </w:rPr>
-        <w:t>ex) $ git remote set-url git@github.com:foo/bar.git https://hogehoge</w:t>
+        <w:t xml:space="preserve">ex) $ </w:t>
+      </w:r>
+      <w:proofErr w:type="spellStart"/>
+      <w:r>
+        <w:rPr>
+          <w:rFonts w:ascii="Monaco" w:hAnsi="Monaco" w:cs="Courier"/>
+          <w:color w:val="130869"/>
+        </w:rPr>
+        <w:t>git</w:t>
+      </w:r>
+      <w:proofErr w:type="spellEnd"/>
+      <w:r>
+        <w:rPr>
+          <w:rFonts w:ascii="Monaco" w:hAnsi="Monaco" w:cs="Courier"/>
+          <w:color w:val="130869"/>
+        </w:rPr>
+        <w:t xml:space="preserve"> remote set-</w:t>
+      </w:r>
+      <w:proofErr w:type="spellStart"/>
+      <w:r>
+        <w:rPr>
+          <w:rFonts w:ascii="Monaco" w:hAnsi="Monaco" w:cs="Courier"/>
+          <w:color w:val="130869"/>
+        </w:rPr>
+        <w:t>url</w:t>
+      </w:r>
+      <w:proofErr w:type="spellEnd"/>
+      <w:r>
+        <w:rPr>
+          <w:rFonts w:ascii="Monaco" w:hAnsi="Monaco" w:cs="Courier"/>
+          <w:color w:val="130869"/>
+        </w:rPr>
+        <w:t xml:space="preserve"> </w:t>
+      </w:r>
+      <w:proofErr w:type="spellStart"/>
+      <w:r>
+        <w:rPr>
+          <w:rFonts w:ascii="Monaco" w:hAnsi="Monaco" w:cs="Courier"/>
+          <w:color w:val="130869"/>
+        </w:rPr>
+        <w:t>git@github.com:foo</w:t>
+      </w:r>
+      <w:proofErr w:type="spellEnd"/>
+      <w:r>
+        <w:rPr>
+          <w:rFonts w:ascii="Monaco" w:hAnsi="Monaco" w:cs="Courier"/>
+          <w:color w:val="130869"/>
+        </w:rPr>
+        <w:t>/</w:t>
+      </w:r>
+      <w:proofErr w:type="spellStart"/>
+      <w:r>
+        <w:rPr>
+          <w:rFonts w:ascii="Monaco" w:hAnsi="Monaco" w:cs="Courier"/>
+          <w:color w:val="130869"/>
+        </w:rPr>
+        <w:t>bar.git</w:t>
+      </w:r>
+      <w:proofErr w:type="spellEnd"/>
+      <w:r>
+        <w:rPr>
+          <w:rFonts w:ascii="Monaco" w:hAnsi="Monaco" w:cs="Courier"/>
+          <w:color w:val="130869"/>
+        </w:rPr>
+        <w:t xml:space="preserve"> https://hogehoge</w:t>
       </w:r>
     </w:p>
     <w:p>
@@ -1716,14 +2699,24 @@
           <w:rFonts w:ascii="Monaco" w:hAnsi="Monaco" w:cs="Courier"/>
           <w:color w:val="130869"/>
         </w:rPr>
+        <w:lastRenderedPageBreak/>
         <w:t xml:space="preserve">$ </w:t>
       </w:r>
-      <w:r>
-        <w:rPr>
-          <w:rFonts w:ascii="Monaco" w:hAnsi="Monaco" w:cs="Courier"/>
-          <w:color w:val="262626"/>
-        </w:rPr>
-        <w:t>git push origin :[branch name]</w:t>
+      <w:proofErr w:type="spellStart"/>
+      <w:r>
+        <w:rPr>
+          <w:rFonts w:ascii="Monaco" w:hAnsi="Monaco" w:cs="Courier"/>
+          <w:color w:val="262626"/>
+        </w:rPr>
+        <w:t>git</w:t>
+      </w:r>
+      <w:proofErr w:type="spellEnd"/>
+      <w:r>
+        <w:rPr>
+          <w:rFonts w:ascii="Monaco" w:hAnsi="Monaco" w:cs="Courier"/>
+          <w:color w:val="262626"/>
+        </w:rPr>
+        <w:t xml:space="preserve"> push origin :[branch name]</w:t>
       </w:r>
     </w:p>
     <w:p>
@@ -1781,12 +2774,21 @@
         </w:rPr>
         <w:t xml:space="preserve">$ </w:t>
       </w:r>
-      <w:r>
-        <w:rPr>
-          <w:rFonts w:ascii="Monaco" w:hAnsi="Monaco" w:cs="Courier"/>
-          <w:color w:val="262626"/>
-        </w:rPr>
-        <w:t>git push [local branch]:[remote branch]</w:t>
+      <w:proofErr w:type="spellStart"/>
+      <w:r>
+        <w:rPr>
+          <w:rFonts w:ascii="Monaco" w:hAnsi="Monaco" w:cs="Courier"/>
+          <w:color w:val="262626"/>
+        </w:rPr>
+        <w:t>git</w:t>
+      </w:r>
+      <w:proofErr w:type="spellEnd"/>
+      <w:r>
+        <w:rPr>
+          <w:rFonts w:ascii="Monaco" w:hAnsi="Monaco" w:cs="Courier"/>
+          <w:color w:val="262626"/>
+        </w:rPr>
+        <w:t xml:space="preserve"> push [local branch]:[remote branch]</w:t>
       </w:r>
     </w:p>
     <w:p>
@@ -1903,8 +2905,33 @@
           <w:rFonts w:ascii="Monaco" w:hAnsi="Monaco" w:cs="Courier"/>
           <w:color w:val="262626"/>
         </w:rPr>
-        <w:t># $ git push origin master:test</w:t>
-      </w:r>
+        <w:t xml:space="preserve"># $ </w:t>
+      </w:r>
+      <w:proofErr w:type="spellStart"/>
+      <w:r>
+        <w:rPr>
+          <w:rFonts w:ascii="Monaco" w:hAnsi="Monaco" w:cs="Courier"/>
+          <w:color w:val="262626"/>
+        </w:rPr>
+        <w:t>git</w:t>
+      </w:r>
+      <w:proofErr w:type="spellEnd"/>
+      <w:r>
+        <w:rPr>
+          <w:rFonts w:ascii="Monaco" w:hAnsi="Monaco" w:cs="Courier"/>
+          <w:color w:val="262626"/>
+        </w:rPr>
+        <w:t xml:space="preserve"> push origin </w:t>
+      </w:r>
+      <w:proofErr w:type="spellStart"/>
+      <w:r>
+        <w:rPr>
+          <w:rFonts w:ascii="Monaco" w:hAnsi="Monaco" w:cs="Courier"/>
+          <w:color w:val="262626"/>
+        </w:rPr>
+        <w:t>master:test</w:t>
+      </w:r>
+      <w:proofErr w:type="spellEnd"/>
     </w:p>
     <w:p/>
     <w:p>
@@ -1952,12 +2979,21 @@
         </w:rPr>
         <w:t xml:space="preserve">$ </w:t>
       </w:r>
-      <w:r>
-        <w:rPr>
-          <w:rFonts w:ascii="Monaco" w:hAnsi="Monaco" w:cs="Courier"/>
-          <w:color w:val="262626"/>
-        </w:rPr>
-        <w:t>git push –u origin master</w:t>
+      <w:proofErr w:type="spellStart"/>
+      <w:r>
+        <w:rPr>
+          <w:rFonts w:ascii="Monaco" w:hAnsi="Monaco" w:cs="Courier"/>
+          <w:color w:val="262626"/>
+        </w:rPr>
+        <w:t>git</w:t>
+      </w:r>
+      <w:proofErr w:type="spellEnd"/>
+      <w:r>
+        <w:rPr>
+          <w:rFonts w:ascii="Monaco" w:hAnsi="Monaco" w:cs="Courier"/>
+          <w:color w:val="262626"/>
+        </w:rPr>
+        <w:t xml:space="preserve"> push –u origin master</w:t>
       </w:r>
     </w:p>
     <w:p>
@@ -2063,20 +3099,54 @@
         </w:rPr>
         <w:t xml:space="preserve">$ </w:t>
       </w:r>
-      <w:r>
-        <w:rPr>
-          <w:rFonts w:ascii="Monaco" w:hAnsi="Monaco" w:cs="Courier"/>
-          <w:color w:val="262626"/>
-        </w:rPr>
-        <w:t xml:space="preserve">git clone </w:t>
-      </w:r>
-      <w:r>
-        <w:rPr>
-          <w:rFonts w:ascii="Monaco" w:hAnsi="Monaco" w:cs="Courier"/>
-          <w:color w:val="262626"/>
-        </w:rPr>
-        <w:t>git@github.com:[MyName]/[repository].git</w:t>
-      </w:r>
+      <w:proofErr w:type="spellStart"/>
+      <w:r>
+        <w:rPr>
+          <w:rFonts w:ascii="Monaco" w:hAnsi="Monaco" w:cs="Courier"/>
+          <w:color w:val="262626"/>
+        </w:rPr>
+        <w:t>git</w:t>
+      </w:r>
+      <w:proofErr w:type="spellEnd"/>
+      <w:r>
+        <w:rPr>
+          <w:rFonts w:ascii="Monaco" w:hAnsi="Monaco" w:cs="Courier"/>
+          <w:color w:val="262626"/>
+        </w:rPr>
+        <w:t xml:space="preserve"> clone </w:t>
+      </w:r>
+      <w:r>
+        <w:rPr>
+          <w:rFonts w:ascii="Monaco" w:hAnsi="Monaco" w:cs="Courier"/>
+          <w:color w:val="262626"/>
+        </w:rPr>
+        <w:t>git@github.com:[</w:t>
+      </w:r>
+      <w:proofErr w:type="spellStart"/>
+      <w:r>
+        <w:rPr>
+          <w:rFonts w:ascii="Monaco" w:hAnsi="Monaco" w:cs="Courier"/>
+          <w:color w:val="262626"/>
+        </w:rPr>
+        <w:t>MyName</w:t>
+      </w:r>
+      <w:proofErr w:type="spellEnd"/>
+      <w:r>
+        <w:rPr>
+          <w:rFonts w:ascii="Monaco" w:hAnsi="Monaco" w:cs="Courier"/>
+          <w:color w:val="262626"/>
+        </w:rPr>
+        <w:t>]/[repository].</w:t>
+      </w:r>
+      <w:proofErr w:type="spellStart"/>
+      <w:r>
+        <w:rPr>
+          <w:rFonts w:ascii="Monaco" w:hAnsi="Monaco" w:cs="Courier"/>
+          <w:color w:val="262626"/>
+        </w:rPr>
+        <w:t>git</w:t>
+      </w:r>
+      <w:proofErr w:type="spellEnd"/>
     </w:p>
     <w:p>
       <w:pPr>
@@ -2109,8 +3179,6 @@
         </w:rPr>
         <w:t>(original)</w:t>
       </w:r>
-      <w:bookmarkStart w:id="0" w:name="_GoBack"/>
-      <w:bookmarkEnd w:id="0"/>
       <w:r>
         <w:rPr>
           <w:rFonts w:ascii="Monaco" w:hAnsi="Monaco" w:cs="Courier" w:hint="eastAsia"/>
@@ -2148,15 +3216,40 @@
           <w:rFonts w:ascii="Monaco" w:hAnsi="Monaco" w:cs="Courier"/>
           <w:color w:val="262626"/>
         </w:rPr>
-        <w:t xml:space="preserve">$ git remote add upstream </w:t>
-      </w:r>
-      <w:r>
-        <w:rPr>
-          <w:rFonts w:ascii="Monaco" w:hAnsi="Monaco" w:cs="Courier"/>
-          <w:color w:val="262626"/>
-        </w:rPr>
-        <w:t>git@github.com:[Name]/[repository].git</w:t>
-      </w:r>
+        <w:t xml:space="preserve">$ </w:t>
+      </w:r>
+      <w:proofErr w:type="spellStart"/>
+      <w:r>
+        <w:rPr>
+          <w:rFonts w:ascii="Monaco" w:hAnsi="Monaco" w:cs="Courier"/>
+          <w:color w:val="262626"/>
+        </w:rPr>
+        <w:t>git</w:t>
+      </w:r>
+      <w:proofErr w:type="spellEnd"/>
+      <w:r>
+        <w:rPr>
+          <w:rFonts w:ascii="Monaco" w:hAnsi="Monaco" w:cs="Courier"/>
+          <w:color w:val="262626"/>
+        </w:rPr>
+        <w:t xml:space="preserve"> remote add upstream </w:t>
+      </w:r>
+      <w:r>
+        <w:rPr>
+          <w:rFonts w:ascii="Monaco" w:hAnsi="Monaco" w:cs="Courier"/>
+          <w:color w:val="262626"/>
+        </w:rPr>
+        <w:t>git@github.com:[Name]/[repository].</w:t>
+      </w:r>
+      <w:proofErr w:type="spellStart"/>
+      <w:r>
+        <w:rPr>
+          <w:rFonts w:ascii="Monaco" w:hAnsi="Monaco" w:cs="Courier"/>
+          <w:color w:val="262626"/>
+        </w:rPr>
+        <w:t>git</w:t>
+      </w:r>
+      <w:proofErr w:type="spellEnd"/>
     </w:p>
     <w:p>
       <w:pPr>
@@ -2198,7 +3291,23 @@
           <w:rFonts w:ascii="Monaco" w:hAnsi="Monaco" w:cs="Courier"/>
           <w:color w:val="262626"/>
         </w:rPr>
-        <w:t>$ git push origin [local branch]:[branch]</w:t>
+        <w:t xml:space="preserve">$ </w:t>
+      </w:r>
+      <w:proofErr w:type="spellStart"/>
+      <w:r>
+        <w:rPr>
+          <w:rFonts w:ascii="Monaco" w:hAnsi="Monaco" w:cs="Courier"/>
+          <w:color w:val="262626"/>
+        </w:rPr>
+        <w:t>git</w:t>
+      </w:r>
+      <w:proofErr w:type="spellEnd"/>
+      <w:r>
+        <w:rPr>
+          <w:rFonts w:ascii="Monaco" w:hAnsi="Monaco" w:cs="Courier"/>
+          <w:color w:val="262626"/>
+        </w:rPr>
+        <w:t xml:space="preserve"> push origin [local branch]:[branch]</w:t>
       </w:r>
     </w:p>
     <w:p>
@@ -2230,8 +3339,17 @@
           <w:rFonts w:ascii="Monaco" w:hAnsi="Monaco" w:cs="Courier"/>
           <w:color w:val="262626"/>
         </w:rPr>
-        <w:t xml:space="preserve"> github</w:t>
-      </w:r>
+        <w:t xml:space="preserve"> </w:t>
+      </w:r>
+      <w:proofErr w:type="spellStart"/>
+      <w:r>
+        <w:rPr>
+          <w:rFonts w:ascii="Monaco" w:hAnsi="Monaco" w:cs="Courier"/>
+          <w:color w:val="262626"/>
+        </w:rPr>
+        <w:t>github</w:t>
+      </w:r>
+      <w:proofErr w:type="spellEnd"/>
       <w:r>
         <w:rPr>
           <w:rFonts w:ascii="Monaco" w:hAnsi="Monaco" w:cs="Courier" w:hint="eastAsia"/>
@@ -2244,17 +3362,223 @@
     <w:p>
       <w:pPr>
         <w:rPr>
+          <w:rFonts w:ascii="メイリオ" w:eastAsia="メイリオ" w:hAnsi="メイリオ"/>
+          <w:b/>
+          <w:color w:val="008000"/>
+          <w:sz w:val="28"/>
+        </w:rPr>
+      </w:pPr>
+      <w:r>
+        <w:t xml:space="preserve">　</w:t>
+      </w:r>
+      <w:r>
+        <w:t xml:space="preserve">     </w:t>
+      </w:r>
+      <w:r>
+        <w:rPr>
           <w:rFonts w:ascii="メイリオ" w:eastAsia="メイリオ" w:hAnsi="メイリオ" w:hint="eastAsia"/>
           <w:b/>
           <w:color w:val="008000"/>
           <w:sz w:val="28"/>
         </w:rPr>
-      </w:pPr>
+        <w:t>プルリク前に</w:t>
+      </w:r>
+      <w:r>
+        <w:rPr>
+          <w:rFonts w:ascii="メイリオ" w:eastAsia="メイリオ" w:hAnsi="メイリオ"/>
+          <w:b/>
+          <w:color w:val="008000"/>
+          <w:sz w:val="28"/>
+        </w:rPr>
+        <w:t>rebase</w:t>
+      </w:r>
+      <w:r>
+        <w:rPr>
+          <w:rFonts w:ascii="メイリオ" w:eastAsia="メイリオ" w:hAnsi="メイリオ" w:hint="eastAsia"/>
+          <w:b/>
+          <w:color w:val="008000"/>
+          <w:sz w:val="28"/>
+        </w:rPr>
+        <w:t>しておく</w:t>
+      </w:r>
+    </w:p>
+    <w:p>
+      <w:pPr>
+        <w:rPr>
+          <w:rFonts w:ascii="Monaco" w:hAnsi="Monaco" w:cs="Courier"/>
+          <w:color w:val="262626"/>
+        </w:rPr>
+      </w:pPr>
+      <w:r>
+        <w:rPr>
+          <w:rFonts w:ascii="Monaco" w:hAnsi="Monaco" w:cs="Courier"/>
+          <w:color w:val="262626"/>
+        </w:rPr>
+        <w:t xml:space="preserve">    $ </w:t>
+      </w:r>
+      <w:proofErr w:type="spellStart"/>
+      <w:r>
+        <w:rPr>
+          <w:rFonts w:ascii="Monaco" w:hAnsi="Monaco" w:cs="Courier"/>
+          <w:color w:val="262626"/>
+        </w:rPr>
+        <w:t>git</w:t>
+      </w:r>
+      <w:proofErr w:type="spellEnd"/>
+      <w:r>
+        <w:rPr>
+          <w:rFonts w:ascii="Monaco" w:hAnsi="Monaco" w:cs="Courier"/>
+          <w:color w:val="262626"/>
+        </w:rPr>
+        <w:t xml:space="preserve"> checkout –b </w:t>
+      </w:r>
+      <w:proofErr w:type="spellStart"/>
+      <w:r>
+        <w:rPr>
+          <w:rFonts w:ascii="Monaco" w:hAnsi="Monaco" w:cs="Courier"/>
+          <w:color w:val="262626"/>
+        </w:rPr>
+        <w:t>pullRequest</w:t>
+      </w:r>
+      <w:proofErr w:type="spellEnd"/>
+    </w:p>
+    <w:p>
+      <w:pPr>
+        <w:rPr>
+          <w:rFonts w:ascii="Monaco" w:hAnsi="Monaco" w:cs="Courier"/>
+          <w:color w:val="262626"/>
+        </w:rPr>
+      </w:pPr>
+      <w:r>
+        <w:rPr>
+          <w:rFonts w:ascii="Monaco" w:hAnsi="Monaco" w:cs="Courier"/>
+          <w:color w:val="262626"/>
+        </w:rPr>
+        <w:t xml:space="preserve">    </w:t>
+      </w:r>
+      <w:r>
+        <w:rPr>
+          <w:rFonts w:ascii="Monaco" w:hAnsi="Monaco" w:cs="Courier" w:hint="eastAsia"/>
+          <w:color w:val="262626"/>
+        </w:rPr>
+        <w:t>作業用</w:t>
+      </w:r>
+      <w:r>
+        <w:rPr>
+          <w:rFonts w:ascii="Monaco" w:hAnsi="Monaco" w:cs="Courier"/>
+          <w:color w:val="262626"/>
+        </w:rPr>
+        <w:t>branch</w:t>
+      </w:r>
+      <w:r>
+        <w:rPr>
+          <w:rFonts w:ascii="Monaco" w:hAnsi="Monaco" w:cs="Courier" w:hint="eastAsia"/>
+          <w:color w:val="262626"/>
+        </w:rPr>
+        <w:t>上の</w:t>
+      </w:r>
+      <w:r>
+        <w:rPr>
+          <w:rFonts w:ascii="Monaco" w:hAnsi="Monaco" w:cs="Courier"/>
+          <w:color w:val="262626"/>
+        </w:rPr>
+        <w:t>fork</w:t>
+      </w:r>
+      <w:r>
+        <w:rPr>
+          <w:rFonts w:ascii="Monaco" w:hAnsi="Monaco" w:cs="Courier" w:hint="eastAsia"/>
+          <w:color w:val="262626"/>
+        </w:rPr>
+        <w:t>元からの差分を</w:t>
+      </w:r>
+      <w:r>
+        <w:rPr>
+          <w:rFonts w:ascii="Monaco" w:hAnsi="Monaco" w:cs="Courier"/>
+          <w:color w:val="262626"/>
+        </w:rPr>
+        <w:t>1 commit</w:t>
+      </w:r>
+      <w:r>
+        <w:rPr>
+          <w:rFonts w:ascii="Monaco" w:hAnsi="Monaco" w:cs="Courier" w:hint="eastAsia"/>
+          <w:color w:val="262626"/>
+        </w:rPr>
+        <w:t>にまとめる</w:t>
+      </w:r>
+    </w:p>
+    <w:p>
+      <w:pPr>
+        <w:rPr>
+          <w:rFonts w:ascii="Monaco" w:hAnsi="Monaco" w:cs="Courier"/>
+          <w:color w:val="262626"/>
+        </w:rPr>
+      </w:pPr>
+      <w:r>
+        <w:rPr>
+          <w:rFonts w:ascii="Monaco" w:hAnsi="Monaco" w:cs="Courier"/>
+          <w:color w:val="262626"/>
+        </w:rPr>
+        <w:t xml:space="preserve">    $ </w:t>
+      </w:r>
+      <w:proofErr w:type="spellStart"/>
+      <w:r>
+        <w:rPr>
+          <w:rFonts w:ascii="Monaco" w:hAnsi="Monaco" w:cs="Courier"/>
+          <w:color w:val="262626"/>
+        </w:rPr>
+        <w:t>git</w:t>
+      </w:r>
+      <w:proofErr w:type="spellEnd"/>
+      <w:r>
+        <w:rPr>
+          <w:rFonts w:ascii="Monaco" w:hAnsi="Monaco" w:cs="Courier"/>
+          <w:color w:val="262626"/>
+        </w:rPr>
+        <w:t xml:space="preserve"> rebase –</w:t>
+      </w:r>
+      <w:proofErr w:type="spellStart"/>
+      <w:r>
+        <w:rPr>
+          <w:rFonts w:ascii="Monaco" w:hAnsi="Monaco" w:cs="Courier"/>
+          <w:color w:val="262626"/>
+        </w:rPr>
+        <w:t>i</w:t>
+      </w:r>
+      <w:proofErr w:type="spellEnd"/>
+      <w:r>
+        <w:rPr>
+          <w:rFonts w:ascii="Monaco" w:hAnsi="Monaco" w:cs="Courier"/>
+          <w:color w:val="262626"/>
+        </w:rPr>
+        <w:t xml:space="preserve"> master</w:t>
+      </w:r>
+    </w:p>
+    <w:p>
+      <w:pPr>
+        <w:rPr>
+          <w:rFonts w:ascii="メイリオ" w:eastAsia="メイリオ" w:hAnsi="メイリオ"/>
+          <w:b/>
+          <w:color w:val="008000"/>
+          <w:sz w:val="28"/>
+        </w:rPr>
+      </w:pPr>
+      <w:r>
+        <w:rPr>
+          <w:rFonts w:ascii="Migu 1M Bold" w:hAnsi="Migu 1M Bold" w:cs="Migu 1M Bold"/>
+        </w:rPr>
+        <w:t>◯</w:t>
+      </w:r>
       <w:r>
         <w:t xml:space="preserve">　</w:t>
       </w:r>
       <w:r>
-        <w:t xml:space="preserve">     </w:t>
+        <w:rPr>
+          <w:rFonts w:ascii="メイリオ" w:eastAsia="メイリオ" w:hAnsi="メイリオ"/>
+          <w:b/>
+          <w:color w:val="008000"/>
+          <w:sz w:val="28"/>
+        </w:rPr>
+        <w:t>Pull Request merge</w:t>
       </w:r>
       <w:r>
         <w:rPr>
@@ -2263,179 +3587,84 @@
           <w:color w:val="008000"/>
           <w:sz w:val="28"/>
         </w:rPr>
-        <w:t>プルリク前に</w:t>
-      </w:r>
-      <w:r>
-        <w:rPr>
-          <w:rFonts w:ascii="メイリオ" w:eastAsia="メイリオ" w:hAnsi="メイリオ"/>
-          <w:b/>
-          <w:color w:val="008000"/>
-          <w:sz w:val="28"/>
-        </w:rPr>
-        <w:t>rebase</w:t>
-      </w:r>
-      <w:r>
-        <w:rPr>
-          <w:rFonts w:ascii="メイリオ" w:eastAsia="メイリオ" w:hAnsi="メイリオ" w:hint="eastAsia"/>
-          <w:b/>
-          <w:color w:val="008000"/>
-          <w:sz w:val="28"/>
-        </w:rPr>
-        <w:t>しておく</w:t>
-      </w:r>
-    </w:p>
-    <w:p>
-      <w:pPr>
-        <w:rPr>
-          <w:rFonts w:ascii="Monaco" w:hAnsi="Monaco" w:cs="Courier"/>
-          <w:color w:val="262626"/>
-        </w:rPr>
-      </w:pPr>
-      <w:r>
-        <w:rPr>
-          <w:rFonts w:ascii="Monaco" w:hAnsi="Monaco" w:cs="Courier"/>
-          <w:color w:val="262626"/>
-        </w:rPr>
-        <w:t xml:space="preserve">    </w:t>
-      </w:r>
-      <w:r>
-        <w:rPr>
-          <w:rFonts w:ascii="Monaco" w:hAnsi="Monaco" w:cs="Courier"/>
-          <w:color w:val="262626"/>
-        </w:rPr>
-        <w:t xml:space="preserve">$ git </w:t>
-      </w:r>
-      <w:r>
-        <w:rPr>
-          <w:rFonts w:ascii="Monaco" w:hAnsi="Monaco" w:cs="Courier"/>
-          <w:color w:val="262626"/>
-        </w:rPr>
-        <w:t>checkout –b pullRequest</w:t>
-      </w:r>
-    </w:p>
-    <w:p>
-      <w:pPr>
+        <w:t>手順</w:t>
+      </w:r>
+    </w:p>
+    <w:p>
+      <w:pPr>
+        <w:widowControl/>
+        <w:ind w:left="240"/>
+        <w:jc w:val="left"/>
+        <w:rPr>
+          <w:rFonts w:ascii="Monaco" w:hAnsi="Monaco" w:cs="Courier"/>
+          <w:color w:val="262626"/>
+        </w:rPr>
+      </w:pPr>
+      <w:r>
         <w:rPr>
           <w:rFonts w:ascii="Monaco" w:hAnsi="Monaco" w:cs="Courier" w:hint="eastAsia"/>
           <w:color w:val="262626"/>
         </w:rPr>
-      </w:pPr>
-      <w:r>
-        <w:rPr>
-          <w:rFonts w:ascii="Monaco" w:hAnsi="Monaco" w:cs="Courier"/>
-          <w:color w:val="262626"/>
-        </w:rPr>
-        <w:t xml:space="preserve">    </w:t>
+        <w:t>変更を取得</w:t>
+      </w:r>
+    </w:p>
+    <w:p>
+      <w:pPr>
+        <w:widowControl/>
+        <w:ind w:left="240"/>
+        <w:jc w:val="left"/>
+        <w:rPr>
+          <w:rFonts w:ascii="Monaco" w:hAnsi="Monaco" w:cs="Courier"/>
+          <w:color w:val="262626"/>
+        </w:rPr>
+      </w:pPr>
+      <w:r>
+        <w:rPr>
+          <w:rFonts w:ascii="Monaco" w:hAnsi="Monaco" w:cs="Courier"/>
+          <w:color w:val="262626"/>
+        </w:rPr>
+        <w:t xml:space="preserve">$ </w:t>
+      </w:r>
+      <w:proofErr w:type="spellStart"/>
+      <w:r>
+        <w:rPr>
+          <w:rFonts w:ascii="Monaco" w:hAnsi="Monaco" w:cs="Courier"/>
+          <w:color w:val="262626"/>
+        </w:rPr>
+        <w:t>git</w:t>
+      </w:r>
+      <w:proofErr w:type="spellEnd"/>
+      <w:r>
+        <w:rPr>
+          <w:rFonts w:ascii="Monaco" w:hAnsi="Monaco" w:cs="Courier"/>
+          <w:color w:val="262626"/>
+        </w:rPr>
+        <w:t xml:space="preserve"> fetch</w:t>
+      </w:r>
+    </w:p>
+    <w:p>
+      <w:pPr>
+        <w:widowControl/>
+        <w:ind w:left="240"/>
+        <w:jc w:val="left"/>
+        <w:rPr>
+          <w:rFonts w:ascii="Monaco" w:hAnsi="Monaco" w:cs="Courier"/>
+          <w:color w:val="262626"/>
+        </w:rPr>
+      </w:pPr>
+      <w:r>
+        <w:rPr>
+          <w:rFonts w:ascii="Monaco" w:hAnsi="Monaco" w:cs="Courier"/>
+          <w:color w:val="262626"/>
+        </w:rPr>
+        <w:t>remote</w:t>
       </w:r>
       <w:r>
         <w:rPr>
           <w:rFonts w:ascii="Monaco" w:hAnsi="Monaco" w:cs="Courier" w:hint="eastAsia"/>
           <w:color w:val="262626"/>
         </w:rPr>
-        <w:t>作業用</w:t>
-      </w:r>
-      <w:r>
-        <w:rPr>
-          <w:rFonts w:ascii="Monaco" w:hAnsi="Monaco" w:cs="Courier"/>
-          <w:color w:val="262626"/>
-        </w:rPr>
-        <w:t>branch</w:t>
-      </w:r>
-      <w:r>
-        <w:rPr>
-          <w:rFonts w:ascii="Monaco" w:hAnsi="Monaco" w:cs="Courier" w:hint="eastAsia"/>
-          <w:color w:val="262626"/>
-        </w:rPr>
-        <w:t>上の</w:t>
-      </w:r>
-      <w:r>
-        <w:rPr>
-          <w:rFonts w:ascii="Monaco" w:hAnsi="Monaco" w:cs="Courier"/>
-          <w:color w:val="262626"/>
-        </w:rPr>
-        <w:t>fork</w:t>
-      </w:r>
-      <w:r>
-        <w:rPr>
-          <w:rFonts w:ascii="Monaco" w:hAnsi="Monaco" w:cs="Courier" w:hint="eastAsia"/>
-          <w:color w:val="262626"/>
-        </w:rPr>
-        <w:t>元からの差分を</w:t>
-      </w:r>
-      <w:r>
-        <w:rPr>
-          <w:rFonts w:ascii="Monaco" w:hAnsi="Monaco" w:cs="Courier"/>
-          <w:color w:val="262626"/>
-        </w:rPr>
-        <w:t>1 commit</w:t>
-      </w:r>
-      <w:r>
-        <w:rPr>
-          <w:rFonts w:ascii="Monaco" w:hAnsi="Monaco" w:cs="Courier" w:hint="eastAsia"/>
-          <w:color w:val="262626"/>
-        </w:rPr>
-        <w:t>にまとめる</w:t>
-      </w:r>
-    </w:p>
-    <w:p>
-      <w:pPr>
-        <w:rPr>
-          <w:rFonts w:ascii="Monaco" w:hAnsi="Monaco" w:cs="Courier"/>
-          <w:color w:val="262626"/>
-        </w:rPr>
-      </w:pPr>
-      <w:r>
-        <w:rPr>
-          <w:rFonts w:ascii="Monaco" w:hAnsi="Monaco" w:cs="Courier"/>
-          <w:color w:val="262626"/>
-        </w:rPr>
-        <w:t xml:space="preserve">    $ git rebase –i master</w:t>
-      </w:r>
-    </w:p>
-    <w:p>
-      <w:pPr>
-        <w:rPr>
-          <w:rFonts w:ascii="メイリオ" w:eastAsia="メイリオ" w:hAnsi="メイリオ"/>
-          <w:b/>
-          <w:color w:val="008000"/>
-          <w:sz w:val="28"/>
-        </w:rPr>
-      </w:pPr>
-      <w:r>
-        <w:rPr>
-          <w:rFonts w:ascii="Migu 1M Bold" w:hAnsi="Migu 1M Bold" w:cs="Migu 1M Bold"/>
-        </w:rPr>
-        <w:t>◯</w:t>
-      </w:r>
-      <w:r>
-        <w:t xml:space="preserve">　</w:t>
-      </w:r>
-      <w:r>
-        <w:rPr>
-          <w:rFonts w:ascii="メイリオ" w:eastAsia="メイリオ" w:hAnsi="メイリオ"/>
-          <w:b/>
-          <w:color w:val="008000"/>
-          <w:sz w:val="28"/>
-        </w:rPr>
-        <w:t>Pull Request</w:t>
-      </w:r>
-      <w:r>
-        <w:rPr>
-          <w:rFonts w:ascii="メイリオ" w:eastAsia="メイリオ" w:hAnsi="メイリオ"/>
-          <w:b/>
-          <w:color w:val="008000"/>
-          <w:sz w:val="28"/>
-        </w:rPr>
-        <w:t xml:space="preserve"> merge</w:t>
-      </w:r>
-      <w:r>
-        <w:rPr>
-          <w:rFonts w:ascii="メイリオ" w:eastAsia="メイリオ" w:hAnsi="メイリオ" w:hint="eastAsia"/>
-          <w:b/>
-          <w:color w:val="008000"/>
-          <w:sz w:val="28"/>
-        </w:rPr>
-        <w:t>手順</w:t>
+        <w:t>のブランチを確認して</w:t>
       </w:r>
     </w:p>
     <w:p>
@@ -2444,77 +3673,32 @@
         <w:ind w:left="240"/>
         <w:jc w:val="left"/>
         <w:rPr>
-          <w:rFonts w:ascii="Monaco" w:hAnsi="Monaco" w:cs="Courier" w:hint="eastAsia"/>
-          <w:color w:val="262626"/>
-        </w:rPr>
-      </w:pPr>
-      <w:r>
-        <w:rPr>
-          <w:rFonts w:ascii="Monaco" w:hAnsi="Monaco" w:cs="Courier" w:hint="eastAsia"/>
-          <w:color w:val="262626"/>
-        </w:rPr>
-        <w:t>変更を取得</w:t>
-      </w:r>
-    </w:p>
-    <w:p>
-      <w:pPr>
-        <w:widowControl/>
-        <w:ind w:left="240"/>
-        <w:jc w:val="left"/>
-        <w:rPr>
-          <w:rFonts w:ascii="Monaco" w:hAnsi="Monaco" w:cs="Courier"/>
-          <w:color w:val="262626"/>
-        </w:rPr>
-      </w:pPr>
-      <w:r>
-        <w:rPr>
-          <w:rFonts w:ascii="Monaco" w:hAnsi="Monaco" w:cs="Courier"/>
-          <w:color w:val="262626"/>
-        </w:rPr>
-        <w:t>$ git fetch</w:t>
-      </w:r>
-    </w:p>
-    <w:p>
-      <w:pPr>
-        <w:widowControl/>
-        <w:ind w:left="240"/>
-        <w:jc w:val="left"/>
-        <w:rPr>
-          <w:rFonts w:ascii="Monaco" w:hAnsi="Monaco" w:cs="Courier" w:hint="eastAsia"/>
-          <w:color w:val="262626"/>
-        </w:rPr>
-      </w:pPr>
-      <w:r>
-        <w:rPr>
-          <w:rFonts w:ascii="Monaco" w:hAnsi="Monaco" w:cs="Courier"/>
-          <w:color w:val="262626"/>
-        </w:rPr>
-        <w:t>remote</w:t>
-      </w:r>
-      <w:r>
-        <w:rPr>
-          <w:rFonts w:ascii="Monaco" w:hAnsi="Monaco" w:cs="Courier" w:hint="eastAsia"/>
-          <w:color w:val="262626"/>
-        </w:rPr>
-        <w:t>のブランチを確認して</w:t>
-      </w:r>
-    </w:p>
-    <w:p>
-      <w:pPr>
-        <w:widowControl/>
-        <w:ind w:left="240"/>
-        <w:jc w:val="left"/>
-        <w:rPr>
-          <w:rFonts w:ascii="Monaco" w:hAnsi="Monaco" w:cs="Courier"/>
-          <w:color w:val="262626"/>
-        </w:rPr>
-      </w:pPr>
-      <w:r>
-        <w:rPr>
-          <w:rFonts w:ascii="Monaco" w:hAnsi="Monaco" w:cs="Courier"/>
-          <w:color w:val="262626"/>
-        </w:rPr>
-        <w:t>$ git checkout –b [pull request branch name] origin/[same name]</w:t>
+          <w:rFonts w:ascii="Monaco" w:hAnsi="Monaco" w:cs="Courier"/>
+          <w:color w:val="262626"/>
+        </w:rPr>
+      </w:pPr>
+      <w:r>
+        <w:rPr>
+          <w:rFonts w:ascii="Monaco" w:hAnsi="Monaco" w:cs="Courier"/>
+          <w:color w:val="262626"/>
+        </w:rPr>
+        <w:t xml:space="preserve">$ </w:t>
+      </w:r>
+      <w:proofErr w:type="spellStart"/>
+      <w:r>
+        <w:rPr>
+          <w:rFonts w:ascii="Monaco" w:hAnsi="Monaco" w:cs="Courier"/>
+          <w:color w:val="262626"/>
+        </w:rPr>
+        <w:t>git</w:t>
+      </w:r>
+      <w:proofErr w:type="spellEnd"/>
+      <w:r>
+        <w:rPr>
+          <w:rFonts w:ascii="Monaco" w:hAnsi="Monaco" w:cs="Courier"/>
+          <w:color w:val="262626"/>
+        </w:rPr>
+        <w:t xml:space="preserve"> checkout –b [pull request branch name] origin/[same name]</w:t>
       </w:r>
     </w:p>
     <w:p>
@@ -2590,6 +3774,7 @@
       <w:r>
         <w:t xml:space="preserve">　</w:t>
       </w:r>
+      <w:proofErr w:type="spellStart"/>
       <w:r>
         <w:rPr>
           <w:rFonts w:ascii="メイリオ" w:eastAsia="メイリオ" w:hAnsi="メイリオ" w:cs="Helvetica Neue"/>
@@ -2599,23 +3784,83 @@
           <w:sz w:val="28"/>
           <w:szCs w:val="28"/>
         </w:rPr>
-        <w:t>Gitの色を変える</w:t>
-      </w:r>
-    </w:p>
-    <w:p>
-      <w:pPr>
-        <w:ind w:left="240"/>
-        <w:rPr>
-          <w:rFonts w:ascii="Monaco" w:hAnsi="Monaco" w:cs="Courier"/>
-          <w:color w:val="262626"/>
-        </w:rPr>
-      </w:pPr>
-      <w:r>
-        <w:rPr>
-          <w:rFonts w:ascii="Monaco" w:hAnsi="Monaco" w:cs="Courier"/>
-          <w:color w:val="262626"/>
-        </w:rPr>
-        <w:t>$ git config --global color.ui true</w:t>
+        <w:t>Git</w:t>
+      </w:r>
+      <w:proofErr w:type="spellEnd"/>
+      <w:r>
+        <w:rPr>
+          <w:rFonts w:ascii="メイリオ" w:eastAsia="メイリオ" w:hAnsi="メイリオ" w:cs="Helvetica Neue"/>
+          <w:b/>
+          <w:bCs/>
+          <w:color w:val="008000"/>
+          <w:sz w:val="28"/>
+          <w:szCs w:val="28"/>
+        </w:rPr>
+        <w:t>の色を変える</w:t>
+      </w:r>
+    </w:p>
+    <w:p>
+      <w:pPr>
+        <w:ind w:left="240"/>
+        <w:rPr>
+          <w:rFonts w:ascii="Monaco" w:hAnsi="Monaco" w:cs="Courier"/>
+          <w:color w:val="262626"/>
+        </w:rPr>
+      </w:pPr>
+      <w:r>
+        <w:rPr>
+          <w:rFonts w:ascii="Monaco" w:hAnsi="Monaco" w:cs="Courier"/>
+          <w:color w:val="262626"/>
+        </w:rPr>
+        <w:t xml:space="preserve">$ </w:t>
+      </w:r>
+      <w:proofErr w:type="spellStart"/>
+      <w:r>
+        <w:rPr>
+          <w:rFonts w:ascii="Monaco" w:hAnsi="Monaco" w:cs="Courier"/>
+          <w:color w:val="262626"/>
+        </w:rPr>
+        <w:t>git</w:t>
+      </w:r>
+      <w:proofErr w:type="spellEnd"/>
+      <w:r>
+        <w:rPr>
+          <w:rFonts w:ascii="Monaco" w:hAnsi="Monaco" w:cs="Courier"/>
+          <w:color w:val="262626"/>
+        </w:rPr>
+        <w:t xml:space="preserve"> </w:t>
+      </w:r>
+      <w:proofErr w:type="spellStart"/>
+      <w:r>
+        <w:rPr>
+          <w:rFonts w:ascii="Monaco" w:hAnsi="Monaco" w:cs="Courier"/>
+          <w:color w:val="262626"/>
+        </w:rPr>
+        <w:t>config</w:t>
+      </w:r>
+      <w:proofErr w:type="spellEnd"/>
+      <w:r>
+        <w:rPr>
+          <w:rFonts w:ascii="Monaco" w:hAnsi="Monaco" w:cs="Courier"/>
+          <w:color w:val="262626"/>
+        </w:rPr>
+        <w:t xml:space="preserve"> --global </w:t>
+      </w:r>
+      <w:proofErr w:type="spellStart"/>
+      <w:r>
+        <w:rPr>
+          <w:rFonts w:ascii="Monaco" w:hAnsi="Monaco" w:cs="Courier"/>
+          <w:color w:val="262626"/>
+        </w:rPr>
+        <w:t>color.ui</w:t>
+      </w:r>
+      <w:proofErr w:type="spellEnd"/>
+      <w:r>
+        <w:rPr>
+          <w:rFonts w:ascii="Monaco" w:hAnsi="Monaco" w:cs="Courier"/>
+          <w:color w:val="262626"/>
+        </w:rPr>
+        <w:t xml:space="preserve"> true</w:t>
       </w:r>
     </w:p>
     <w:p/>
@@ -2634,12 +3879,12 @@
         <w:rPr>
           <w:rFonts w:ascii="Migu 1M Bold" w:hAnsi="Migu 1M Bold" w:cs="Migu 1M Bold"/>
         </w:rPr>
-        <w:lastRenderedPageBreak/>
         <w:t>◯</w:t>
       </w:r>
       <w:r>
         <w:t xml:space="preserve">　</w:t>
       </w:r>
+      <w:proofErr w:type="spellStart"/>
       <w:r>
         <w:rPr>
           <w:rFonts w:ascii="メイリオ" w:eastAsia="メイリオ" w:hAnsi="メイリオ" w:cs="Helvetica Neue"/>
@@ -2649,71 +3894,211 @@
           <w:sz w:val="28"/>
           <w:szCs w:val="28"/>
         </w:rPr>
-        <w:t>Git 便利alias</w:t>
-      </w:r>
-    </w:p>
-    <w:p>
-      <w:pPr>
-        <w:ind w:left="240"/>
-        <w:rPr>
-          <w:rFonts w:ascii="Monaco" w:hAnsi="Monaco" w:cs="Courier"/>
-          <w:color w:val="262626"/>
-        </w:rPr>
-      </w:pPr>
-      <w:r>
-        <w:rPr>
-          <w:rFonts w:ascii="Monaco" w:hAnsi="Monaco" w:cs="Courier"/>
-          <w:color w:val="262626"/>
-        </w:rPr>
-        <w:t>$ git config --global alias.co checkout</w:t>
-      </w:r>
-    </w:p>
-    <w:p>
-      <w:pPr>
-        <w:ind w:left="240"/>
-        <w:rPr>
-          <w:rFonts w:ascii="Monaco" w:hAnsi="Monaco" w:cs="Courier"/>
-          <w:color w:val="262626"/>
-        </w:rPr>
-      </w:pPr>
-      <w:r>
-        <w:rPr>
-          <w:rFonts w:ascii="Monaco" w:hAnsi="Monaco" w:cs="Courier"/>
-          <w:color w:val="262626"/>
-        </w:rPr>
-        <w:t>$ git config --global alias.br branch</w:t>
-      </w:r>
-    </w:p>
-    <w:p>
-      <w:pPr>
-        <w:ind w:left="240"/>
-        <w:rPr>
-          <w:rFonts w:ascii="Monaco" w:hAnsi="Monaco" w:cs="Courier"/>
-          <w:color w:val="262626"/>
-        </w:rPr>
-      </w:pPr>
-      <w:r>
-        <w:rPr>
-          <w:rFonts w:ascii="Monaco" w:hAnsi="Monaco" w:cs="Courier"/>
-          <w:color w:val="262626"/>
-        </w:rPr>
-        <w:t>$ git config --global alias.ci commit</w:t>
-      </w:r>
-    </w:p>
-    <w:p>
-      <w:pPr>
-        <w:ind w:left="240"/>
-        <w:rPr>
-          <w:rFonts w:ascii="Monaco" w:hAnsi="Monaco" w:cs="Courier"/>
-          <w:color w:val="262626"/>
-        </w:rPr>
-      </w:pPr>
-      <w:r>
-        <w:rPr>
-          <w:rFonts w:ascii="Monaco" w:hAnsi="Monaco" w:cs="Courier"/>
-          <w:color w:val="262626"/>
-        </w:rPr>
-        <w:t>$ git config --global alias.st status</w:t>
+        <w:t>Git</w:t>
+      </w:r>
+      <w:proofErr w:type="spellEnd"/>
+      <w:r>
+        <w:rPr>
+          <w:rFonts w:ascii="メイリオ" w:eastAsia="メイリオ" w:hAnsi="メイリオ" w:cs="Helvetica Neue"/>
+          <w:b/>
+          <w:bCs/>
+          <w:color w:val="008000"/>
+          <w:sz w:val="28"/>
+          <w:szCs w:val="28"/>
+        </w:rPr>
+        <w:t xml:space="preserve"> 便利alias</w:t>
+      </w:r>
+    </w:p>
+    <w:p>
+      <w:pPr>
+        <w:ind w:left="240"/>
+        <w:rPr>
+          <w:rFonts w:ascii="Monaco" w:hAnsi="Monaco" w:cs="Courier"/>
+          <w:color w:val="262626"/>
+        </w:rPr>
+      </w:pPr>
+      <w:r>
+        <w:rPr>
+          <w:rFonts w:ascii="Monaco" w:hAnsi="Monaco" w:cs="Courier"/>
+          <w:color w:val="262626"/>
+        </w:rPr>
+        <w:t xml:space="preserve">$ </w:t>
+      </w:r>
+      <w:proofErr w:type="spellStart"/>
+      <w:r>
+        <w:rPr>
+          <w:rFonts w:ascii="Monaco" w:hAnsi="Monaco" w:cs="Courier"/>
+          <w:color w:val="262626"/>
+        </w:rPr>
+        <w:t>git</w:t>
+      </w:r>
+      <w:proofErr w:type="spellEnd"/>
+      <w:r>
+        <w:rPr>
+          <w:rFonts w:ascii="Monaco" w:hAnsi="Monaco" w:cs="Courier"/>
+          <w:color w:val="262626"/>
+        </w:rPr>
+        <w:t xml:space="preserve"> </w:t>
+      </w:r>
+      <w:proofErr w:type="spellStart"/>
+      <w:r>
+        <w:rPr>
+          <w:rFonts w:ascii="Monaco" w:hAnsi="Monaco" w:cs="Courier"/>
+          <w:color w:val="262626"/>
+        </w:rPr>
+        <w:t>config</w:t>
+      </w:r>
+      <w:proofErr w:type="spellEnd"/>
+      <w:r>
+        <w:rPr>
+          <w:rFonts w:ascii="Monaco" w:hAnsi="Monaco" w:cs="Courier"/>
+          <w:color w:val="262626"/>
+        </w:rPr>
+        <w:t xml:space="preserve"> --global alias.co checkout</w:t>
+      </w:r>
+    </w:p>
+    <w:p>
+      <w:pPr>
+        <w:ind w:left="240"/>
+        <w:rPr>
+          <w:rFonts w:ascii="Monaco" w:hAnsi="Monaco" w:cs="Courier"/>
+          <w:color w:val="262626"/>
+        </w:rPr>
+      </w:pPr>
+      <w:r>
+        <w:rPr>
+          <w:rFonts w:ascii="Monaco" w:hAnsi="Monaco" w:cs="Courier"/>
+          <w:color w:val="262626"/>
+        </w:rPr>
+        <w:t xml:space="preserve">$ </w:t>
+      </w:r>
+      <w:proofErr w:type="spellStart"/>
+      <w:r>
+        <w:rPr>
+          <w:rFonts w:ascii="Monaco" w:hAnsi="Monaco" w:cs="Courier"/>
+          <w:color w:val="262626"/>
+        </w:rPr>
+        <w:t>git</w:t>
+      </w:r>
+      <w:proofErr w:type="spellEnd"/>
+      <w:r>
+        <w:rPr>
+          <w:rFonts w:ascii="Monaco" w:hAnsi="Monaco" w:cs="Courier"/>
+          <w:color w:val="262626"/>
+        </w:rPr>
+        <w:t xml:space="preserve"> </w:t>
+      </w:r>
+      <w:proofErr w:type="spellStart"/>
+      <w:r>
+        <w:rPr>
+          <w:rFonts w:ascii="Monaco" w:hAnsi="Monaco" w:cs="Courier"/>
+          <w:color w:val="262626"/>
+        </w:rPr>
+        <w:t>config</w:t>
+      </w:r>
+      <w:proofErr w:type="spellEnd"/>
+      <w:r>
+        <w:rPr>
+          <w:rFonts w:ascii="Monaco" w:hAnsi="Monaco" w:cs="Courier"/>
+          <w:color w:val="262626"/>
+        </w:rPr>
+        <w:t xml:space="preserve"> --global alias.br branch</w:t>
+      </w:r>
+    </w:p>
+    <w:p>
+      <w:pPr>
+        <w:ind w:left="240"/>
+        <w:rPr>
+          <w:rFonts w:ascii="Monaco" w:hAnsi="Monaco" w:cs="Courier"/>
+          <w:color w:val="262626"/>
+        </w:rPr>
+      </w:pPr>
+      <w:r>
+        <w:rPr>
+          <w:rFonts w:ascii="Monaco" w:hAnsi="Monaco" w:cs="Courier"/>
+          <w:color w:val="262626"/>
+        </w:rPr>
+        <w:t xml:space="preserve">$ </w:t>
+      </w:r>
+      <w:proofErr w:type="spellStart"/>
+      <w:r>
+        <w:rPr>
+          <w:rFonts w:ascii="Monaco" w:hAnsi="Monaco" w:cs="Courier"/>
+          <w:color w:val="262626"/>
+        </w:rPr>
+        <w:t>git</w:t>
+      </w:r>
+      <w:proofErr w:type="spellEnd"/>
+      <w:r>
+        <w:rPr>
+          <w:rFonts w:ascii="Monaco" w:hAnsi="Monaco" w:cs="Courier"/>
+          <w:color w:val="262626"/>
+        </w:rPr>
+        <w:t xml:space="preserve"> </w:t>
+      </w:r>
+      <w:proofErr w:type="spellStart"/>
+      <w:r>
+        <w:rPr>
+          <w:rFonts w:ascii="Monaco" w:hAnsi="Monaco" w:cs="Courier"/>
+          <w:color w:val="262626"/>
+        </w:rPr>
+        <w:t>config</w:t>
+      </w:r>
+      <w:proofErr w:type="spellEnd"/>
+      <w:r>
+        <w:rPr>
+          <w:rFonts w:ascii="Monaco" w:hAnsi="Monaco" w:cs="Courier"/>
+          <w:color w:val="262626"/>
+        </w:rPr>
+        <w:t xml:space="preserve"> --global alias.ci commit</w:t>
+      </w:r>
+    </w:p>
+    <w:p>
+      <w:pPr>
+        <w:ind w:left="240"/>
+        <w:rPr>
+          <w:rFonts w:ascii="Monaco" w:hAnsi="Monaco" w:cs="Courier"/>
+          <w:color w:val="262626"/>
+        </w:rPr>
+      </w:pPr>
+      <w:r>
+        <w:rPr>
+          <w:rFonts w:ascii="Monaco" w:hAnsi="Monaco" w:cs="Courier"/>
+          <w:color w:val="262626"/>
+        </w:rPr>
+        <w:t xml:space="preserve">$ </w:t>
+      </w:r>
+      <w:proofErr w:type="spellStart"/>
+      <w:r>
+        <w:rPr>
+          <w:rFonts w:ascii="Monaco" w:hAnsi="Monaco" w:cs="Courier"/>
+          <w:color w:val="262626"/>
+        </w:rPr>
+        <w:t>git</w:t>
+      </w:r>
+      <w:proofErr w:type="spellEnd"/>
+      <w:r>
+        <w:rPr>
+          <w:rFonts w:ascii="Monaco" w:hAnsi="Monaco" w:cs="Courier"/>
+          <w:color w:val="262626"/>
+        </w:rPr>
+        <w:t xml:space="preserve"> </w:t>
+      </w:r>
+      <w:proofErr w:type="spellStart"/>
+      <w:r>
+        <w:rPr>
+          <w:rFonts w:ascii="Monaco" w:hAnsi="Monaco" w:cs="Courier"/>
+          <w:color w:val="262626"/>
+        </w:rPr>
+        <w:t>config</w:t>
+      </w:r>
+      <w:proofErr w:type="spellEnd"/>
+      <w:r>
+        <w:rPr>
+          <w:rFonts w:ascii="Monaco" w:hAnsi="Monaco" w:cs="Courier"/>
+          <w:color w:val="262626"/>
+        </w:rPr>
+        <w:t xml:space="preserve"> --global alias.st status</w:t>
       </w:r>
     </w:p>
     <w:p/>

</xml_diff>

<commit_message>
add public key denied
</commit_message>
<xml_diff>
--- a/Git.docx
+++ b/Git.docx
@@ -83,7 +83,7 @@
       <w:pPr>
         <w:ind w:firstLine="240"/>
         <w:rPr>
-          <w:rFonts w:ascii="メイリオ" w:eastAsia="メイリオ" w:hAnsi="メイリオ" w:hint="eastAsia"/>
+          <w:rFonts w:ascii="メイリオ" w:eastAsia="メイリオ" w:hAnsi="メイリオ"/>
           <w:b/>
           <w:color w:val="008000"/>
         </w:rPr>
@@ -155,8 +155,6 @@
           <w:color w:val="008000"/>
         </w:rPr>
       </w:pPr>
-      <w:bookmarkStart w:id="0" w:name="_GoBack"/>
-      <w:bookmarkEnd w:id="0"/>
       <w:r>
         <w:rPr>
           <w:rFonts w:ascii="メイリオ" w:eastAsia="メイリオ" w:hAnsi="メイリオ" w:hint="eastAsia"/>
@@ -3752,6 +3750,128 @@
     <w:p/>
     <w:p/>
     <w:p/>
+    <w:p>
+      <w:pPr>
+        <w:rPr>
+          <w:rFonts w:ascii="メイリオ" w:eastAsia="メイリオ" w:hAnsi="メイリオ" w:cs="Helvetica Neue" w:hint="eastAsia"/>
+          <w:b/>
+          <w:bCs/>
+          <w:color w:val="008000"/>
+          <w:sz w:val="28"/>
+          <w:szCs w:val="28"/>
+        </w:rPr>
+      </w:pPr>
+      <w:r>
+        <w:rPr>
+          <w:rFonts w:ascii="Migu 1M Bold" w:hAnsi="Migu 1M Bold" w:cs="Migu 1M Bold"/>
+        </w:rPr>
+        <w:t>◯</w:t>
+      </w:r>
+      <w:r>
+        <w:t xml:space="preserve">　</w:t>
+      </w:r>
+      <w:proofErr w:type="spellStart"/>
+      <w:r>
+        <w:rPr>
+          <w:rFonts w:ascii="メイリオ" w:eastAsia="メイリオ" w:hAnsi="メイリオ" w:cs="Helvetica Neue"/>
+          <w:b/>
+          <w:bCs/>
+          <w:color w:val="008000"/>
+          <w:sz w:val="28"/>
+          <w:szCs w:val="28"/>
+        </w:rPr>
+        <w:t>Git</w:t>
+      </w:r>
+      <w:proofErr w:type="spellEnd"/>
+      <w:r>
+        <w:rPr>
+          <w:rFonts w:ascii="メイリオ" w:eastAsia="メイリオ" w:hAnsi="メイリオ" w:cs="Helvetica Neue"/>
+          <w:b/>
+          <w:bCs/>
+          <w:color w:val="008000"/>
+          <w:sz w:val="28"/>
+          <w:szCs w:val="28"/>
+        </w:rPr>
+        <w:t xml:space="preserve"> public key denied</w:t>
+      </w:r>
+      <w:r>
+        <w:rPr>
+          <w:rFonts w:ascii="メイリオ" w:eastAsia="メイリオ" w:hAnsi="メイリオ" w:cs="Helvetica Neue" w:hint="eastAsia"/>
+          <w:b/>
+          <w:bCs/>
+          <w:color w:val="008000"/>
+          <w:sz w:val="28"/>
+          <w:szCs w:val="28"/>
+        </w:rPr>
+        <w:t>される</w:t>
+      </w:r>
+    </w:p>
+    <w:p>
+      <w:pPr>
+        <w:ind w:left="240"/>
+        <w:rPr>
+          <w:rFonts w:ascii="Monaco" w:hAnsi="Monaco" w:cs="Courier"/>
+          <w:color w:val="262626"/>
+        </w:rPr>
+      </w:pPr>
+      <w:r>
+        <w:rPr>
+          <w:rFonts w:ascii="Monaco" w:hAnsi="Monaco" w:cs="Courier"/>
+          <w:color w:val="262626"/>
+        </w:rPr>
+        <w:t>$ add-</w:t>
+      </w:r>
+      <w:proofErr w:type="spellStart"/>
+      <w:r>
+        <w:rPr>
+          <w:rFonts w:ascii="Monaco" w:hAnsi="Monaco" w:cs="Courier"/>
+          <w:color w:val="262626"/>
+        </w:rPr>
+        <w:t>ssh</w:t>
+      </w:r>
+      <w:proofErr w:type="spellEnd"/>
+      <w:r>
+        <w:rPr>
+          <w:rFonts w:ascii="Monaco" w:hAnsi="Monaco" w:cs="Courier"/>
+          <w:color w:val="262626"/>
+        </w:rPr>
+        <w:t xml:space="preserve"> ~/.</w:t>
+      </w:r>
+      <w:proofErr w:type="spellStart"/>
+      <w:r>
+        <w:rPr>
+          <w:rFonts w:ascii="Monaco" w:hAnsi="Monaco" w:cs="Courier"/>
+          <w:color w:val="262626"/>
+        </w:rPr>
+        <w:t>ssh</w:t>
+      </w:r>
+      <w:proofErr w:type="spellEnd"/>
+      <w:r>
+        <w:rPr>
+          <w:rFonts w:ascii="Monaco" w:hAnsi="Monaco" w:cs="Courier"/>
+          <w:color w:val="262626"/>
+        </w:rPr>
+        <w:t>/[</w:t>
+      </w:r>
+      <w:proofErr w:type="spellStart"/>
+      <w:r>
+        <w:rPr>
+          <w:rFonts w:ascii="Monaco" w:hAnsi="Monaco" w:cs="Courier"/>
+          <w:color w:val="262626"/>
+        </w:rPr>
+        <w:t>ssh</w:t>
+      </w:r>
+      <w:proofErr w:type="spellEnd"/>
+      <w:r>
+        <w:rPr>
+          <w:rFonts w:ascii="Monaco" w:hAnsi="Monaco" w:cs="Courier"/>
+          <w:color w:val="262626"/>
+        </w:rPr>
+        <w:t xml:space="preserve"> file name]</w:t>
+      </w:r>
+      <w:bookmarkStart w:id="0" w:name="_GoBack"/>
+      <w:bookmarkEnd w:id="0"/>
+    </w:p>
     <w:p/>
     <w:p/>
     <w:p>

</xml_diff>